<commit_message>
Added missing text to section 3.3
</commit_message>
<xml_diff>
--- a/documents/DRAFT-cybox-v2.1.1-wd01-part30-image-file-object.docx
+++ b/documents/DRAFT-cybox-v2.1.1-wd01-part30-image-file-object.docx
@@ -11,6 +11,7 @@
           <w:szCs w:val="28"/>
         </w:rPr>
       </w:pPr>
+      <w:proofErr w:type="spellStart"/>
       <w:r>
         <w:rPr>
           <w:sz w:val="28"/>
@@ -26,6 +27,7 @@
         </w:rPr>
         <w:t>TM</w:t>
       </w:r>
+      <w:proofErr w:type="spellEnd"/>
       <w:r>
         <w:rPr>
           <w:sz w:val="28"/>
@@ -115,7 +117,15 @@
         <w:pStyle w:val="Contributor"/>
       </w:pPr>
       <w:r>
-        <w:t>Richard Struse (</w:t>
+        <w:t xml:space="preserve">Richard </w:t>
+      </w:r>
+      <w:proofErr w:type="spellStart"/>
+      <w:r>
+        <w:t>Struse</w:t>
+      </w:r>
+      <w:proofErr w:type="spellEnd"/>
+      <w:r>
+        <w:t xml:space="preserve"> (</w:t>
       </w:r>
       <w:hyperlink r:id="rId9" w:history="1">
         <w:r>
@@ -206,12 +216,14 @@
         <w:t xml:space="preserve">), </w:t>
       </w:r>
       <w:hyperlink r:id="rId14" w:history="1">
+        <w:proofErr w:type="spellStart"/>
         <w:r>
           <w:rPr>
             <w:rStyle w:val="Hyperlink"/>
           </w:rPr>
           <w:t>Soltra</w:t>
         </w:r>
+        <w:proofErr w:type="spellEnd"/>
       </w:hyperlink>
       <w:r>
         <w:t xml:space="preserve"> </w:t>
@@ -225,8 +237,13 @@
         </w:rPr>
       </w:pPr>
       <w:r>
-        <w:t>Ivan Kirillov</w:t>
-      </w:r>
+        <w:t xml:space="preserve">Ivan </w:t>
+      </w:r>
+      <w:proofErr w:type="spellStart"/>
+      <w:r>
+        <w:t>Kirillov</w:t>
+      </w:r>
+      <w:proofErr w:type="spellEnd"/>
       <w:r>
         <w:t xml:space="preserve"> (</w:t>
       </w:r>
@@ -325,6 +342,7 @@
         <w:ind w:left="1080"/>
       </w:pPr>
       <w:bookmarkStart w:id="2" w:name="RelatedWork"/>
+      <w:proofErr w:type="spellStart"/>
       <w:r>
         <w:rPr>
           <w:i/>
@@ -338,6 +356,7 @@
         </w:rPr>
         <w:t>TM</w:t>
       </w:r>
+      <w:proofErr w:type="spellEnd"/>
       <w:r>
         <w:rPr>
           <w:i/>
@@ -373,6 +392,7 @@
         </w:tabs>
         <w:ind w:left="1080"/>
       </w:pPr>
+      <w:proofErr w:type="spellStart"/>
       <w:r>
         <w:rPr>
           <w:i/>
@@ -386,6 +406,7 @@
         </w:rPr>
         <w:t>TM</w:t>
       </w:r>
+      <w:proofErr w:type="spellEnd"/>
       <w:r>
         <w:rPr>
           <w:i/>
@@ -439,6 +460,7 @@
         </w:tabs>
         <w:ind w:left="1080"/>
       </w:pPr>
+      <w:proofErr w:type="spellStart"/>
       <w:r>
         <w:rPr>
           <w:i/>
@@ -452,6 +474,7 @@
         </w:rPr>
         <w:t>TM</w:t>
       </w:r>
+      <w:proofErr w:type="spellEnd"/>
       <w:r>
         <w:rPr>
           <w:i/>
@@ -493,6 +516,7 @@
         </w:tabs>
         <w:ind w:left="1080"/>
       </w:pPr>
+      <w:proofErr w:type="spellStart"/>
       <w:r>
         <w:rPr>
           <w:i/>
@@ -506,6 +530,7 @@
         </w:rPr>
         <w:t>TM</w:t>
       </w:r>
+      <w:proofErr w:type="spellEnd"/>
       <w:r>
         <w:rPr>
           <w:i/>
@@ -559,6 +584,7 @@
         </w:tabs>
         <w:ind w:left="1080"/>
       </w:pPr>
+      <w:proofErr w:type="spellStart"/>
       <w:r>
         <w:rPr>
           <w:i/>
@@ -572,6 +598,7 @@
         </w:rPr>
         <w:t>TM</w:t>
       </w:r>
+      <w:proofErr w:type="spellEnd"/>
       <w:r>
         <w:rPr>
           <w:i/>
@@ -625,6 +652,7 @@
         </w:tabs>
         <w:ind w:left="1080"/>
       </w:pPr>
+      <w:proofErr w:type="spellStart"/>
       <w:r>
         <w:rPr>
           <w:i/>
@@ -638,6 +666,7 @@
         </w:rPr>
         <w:t>TM</w:t>
       </w:r>
+      <w:proofErr w:type="spellEnd"/>
       <w:r>
         <w:rPr>
           <w:i/>
@@ -691,6 +720,7 @@
         </w:tabs>
         <w:ind w:left="1080"/>
       </w:pPr>
+      <w:proofErr w:type="spellStart"/>
       <w:r>
         <w:rPr>
           <w:i/>
@@ -704,6 +734,7 @@
         </w:rPr>
         <w:t>TM</w:t>
       </w:r>
+      <w:proofErr w:type="spellEnd"/>
       <w:r>
         <w:rPr>
           <w:i/>
@@ -757,6 +788,7 @@
         </w:tabs>
         <w:ind w:left="1080"/>
       </w:pPr>
+      <w:proofErr w:type="spellStart"/>
       <w:r>
         <w:rPr>
           <w:i/>
@@ -770,6 +802,7 @@
         </w:rPr>
         <w:t>TM</w:t>
       </w:r>
+      <w:proofErr w:type="spellEnd"/>
       <w:r>
         <w:rPr>
           <w:i/>
@@ -823,6 +856,7 @@
         </w:tabs>
         <w:ind w:left="1080"/>
       </w:pPr>
+      <w:proofErr w:type="spellStart"/>
       <w:r>
         <w:rPr>
           <w:i/>
@@ -836,6 +870,7 @@
         </w:rPr>
         <w:t>TM</w:t>
       </w:r>
+      <w:proofErr w:type="spellEnd"/>
       <w:r>
         <w:rPr>
           <w:i/>
@@ -889,6 +924,7 @@
         </w:tabs>
         <w:ind w:left="1080"/>
       </w:pPr>
+      <w:proofErr w:type="spellStart"/>
       <w:r>
         <w:rPr>
           <w:i/>
@@ -902,6 +938,7 @@
         </w:rPr>
         <w:t>TM</w:t>
       </w:r>
+      <w:proofErr w:type="spellEnd"/>
       <w:r>
         <w:rPr>
           <w:i/>
@@ -955,6 +992,7 @@
         </w:tabs>
         <w:ind w:left="1080"/>
       </w:pPr>
+      <w:proofErr w:type="spellStart"/>
       <w:r>
         <w:rPr>
           <w:i/>
@@ -968,6 +1006,7 @@
         </w:rPr>
         <w:t>TM</w:t>
       </w:r>
+      <w:proofErr w:type="spellEnd"/>
       <w:r>
         <w:rPr>
           <w:i/>
@@ -1021,6 +1060,7 @@
         </w:tabs>
         <w:ind w:left="1080"/>
       </w:pPr>
+      <w:proofErr w:type="spellStart"/>
       <w:r>
         <w:rPr>
           <w:i/>
@@ -1034,6 +1074,7 @@
         </w:rPr>
         <w:t>TM</w:t>
       </w:r>
+      <w:proofErr w:type="spellEnd"/>
       <w:r>
         <w:rPr>
           <w:i/>
@@ -1087,6 +1128,7 @@
         </w:tabs>
         <w:ind w:left="1080"/>
       </w:pPr>
+      <w:proofErr w:type="spellStart"/>
       <w:r>
         <w:rPr>
           <w:i/>
@@ -1100,6 +1142,7 @@
         </w:rPr>
         <w:t>TM</w:t>
       </w:r>
+      <w:proofErr w:type="spellEnd"/>
       <w:r>
         <w:rPr>
           <w:i/>
@@ -1153,6 +1196,7 @@
         </w:tabs>
         <w:ind w:left="1080"/>
       </w:pPr>
+      <w:proofErr w:type="spellStart"/>
       <w:r>
         <w:rPr>
           <w:i/>
@@ -1166,6 +1210,7 @@
         </w:rPr>
         <w:t>TM</w:t>
       </w:r>
+      <w:proofErr w:type="spellEnd"/>
       <w:r>
         <w:rPr>
           <w:i/>
@@ -1219,6 +1264,7 @@
         </w:tabs>
         <w:ind w:left="1080"/>
       </w:pPr>
+      <w:proofErr w:type="spellStart"/>
       <w:r>
         <w:rPr>
           <w:i/>
@@ -1232,6 +1278,7 @@
         </w:rPr>
         <w:t>TM</w:t>
       </w:r>
+      <w:proofErr w:type="spellEnd"/>
       <w:r>
         <w:rPr>
           <w:i/>
@@ -1285,6 +1332,7 @@
         </w:tabs>
         <w:ind w:left="1080"/>
       </w:pPr>
+      <w:proofErr w:type="spellStart"/>
       <w:r>
         <w:rPr>
           <w:i/>
@@ -1298,6 +1346,7 @@
         </w:rPr>
         <w:t>TM</w:t>
       </w:r>
+      <w:proofErr w:type="spellEnd"/>
       <w:r>
         <w:rPr>
           <w:i/>
@@ -1351,6 +1400,7 @@
         </w:tabs>
         <w:ind w:left="1080"/>
       </w:pPr>
+      <w:proofErr w:type="spellStart"/>
       <w:r>
         <w:rPr>
           <w:i/>
@@ -1364,6 +1414,7 @@
         </w:rPr>
         <w:t>TM</w:t>
       </w:r>
+      <w:proofErr w:type="spellEnd"/>
       <w:r>
         <w:rPr>
           <w:i/>
@@ -1417,6 +1468,7 @@
         </w:tabs>
         <w:ind w:left="1080"/>
       </w:pPr>
+      <w:proofErr w:type="spellStart"/>
       <w:r>
         <w:rPr>
           <w:i/>
@@ -1430,6 +1482,7 @@
         </w:rPr>
         <w:t>TM</w:t>
       </w:r>
+      <w:proofErr w:type="spellEnd"/>
       <w:r>
         <w:rPr>
           <w:i/>
@@ -1483,6 +1536,7 @@
         </w:tabs>
         <w:ind w:left="1080"/>
       </w:pPr>
+      <w:proofErr w:type="spellStart"/>
       <w:r>
         <w:rPr>
           <w:i/>
@@ -1496,6 +1550,7 @@
         </w:rPr>
         <w:t>TM</w:t>
       </w:r>
+      <w:proofErr w:type="spellEnd"/>
       <w:r>
         <w:rPr>
           <w:i/>
@@ -1549,6 +1604,7 @@
         </w:tabs>
         <w:ind w:left="1080"/>
       </w:pPr>
+      <w:proofErr w:type="spellStart"/>
       <w:r>
         <w:rPr>
           <w:i/>
@@ -1562,6 +1618,7 @@
         </w:rPr>
         <w:t>TM</w:t>
       </w:r>
+      <w:proofErr w:type="spellEnd"/>
       <w:r>
         <w:rPr>
           <w:i/>
@@ -1615,6 +1672,7 @@
         </w:tabs>
         <w:ind w:left="1080"/>
       </w:pPr>
+      <w:proofErr w:type="spellStart"/>
       <w:r>
         <w:rPr>
           <w:i/>
@@ -1628,6 +1686,7 @@
         </w:rPr>
         <w:t>TM</w:t>
       </w:r>
+      <w:proofErr w:type="spellEnd"/>
       <w:r>
         <w:rPr>
           <w:i/>
@@ -1681,6 +1740,7 @@
         </w:tabs>
         <w:ind w:left="1080"/>
       </w:pPr>
+      <w:proofErr w:type="spellStart"/>
       <w:r>
         <w:rPr>
           <w:i/>
@@ -1694,6 +1754,7 @@
         </w:rPr>
         <w:t>TM</w:t>
       </w:r>
+      <w:proofErr w:type="spellEnd"/>
       <w:r>
         <w:rPr>
           <w:i/>
@@ -1747,6 +1808,7 @@
         </w:tabs>
         <w:ind w:left="1080"/>
       </w:pPr>
+      <w:proofErr w:type="spellStart"/>
       <w:r>
         <w:rPr>
           <w:i/>
@@ -1760,6 +1822,7 @@
         </w:rPr>
         <w:t>TM</w:t>
       </w:r>
+      <w:proofErr w:type="spellEnd"/>
       <w:r>
         <w:rPr>
           <w:i/>
@@ -1813,6 +1876,7 @@
         </w:tabs>
         <w:ind w:left="1080"/>
       </w:pPr>
+      <w:proofErr w:type="spellStart"/>
       <w:r>
         <w:rPr>
           <w:i/>
@@ -1826,6 +1890,7 @@
         </w:rPr>
         <w:t>TM</w:t>
       </w:r>
+      <w:proofErr w:type="spellEnd"/>
       <w:r>
         <w:rPr>
           <w:i/>
@@ -1867,6 +1932,7 @@
         </w:tabs>
         <w:ind w:left="1080"/>
       </w:pPr>
+      <w:proofErr w:type="spellStart"/>
       <w:r>
         <w:rPr>
           <w:i/>
@@ -1880,6 +1946,7 @@
         </w:rPr>
         <w:t>TM</w:t>
       </w:r>
+      <w:proofErr w:type="spellEnd"/>
       <w:r>
         <w:rPr>
           <w:i/>
@@ -1914,7 +1981,21 @@
         <w:rPr>
           <w:i/>
         </w:rPr>
-        <w:t>GUI Dialogbox Object</w:t>
+        <w:t xml:space="preserve">GUI </w:t>
+      </w:r>
+      <w:proofErr w:type="spellStart"/>
+      <w:r>
+        <w:rPr>
+          <w:i/>
+        </w:rPr>
+        <w:t>Dialogbox</w:t>
+      </w:r>
+      <w:proofErr w:type="spellEnd"/>
+      <w:r>
+        <w:rPr>
+          <w:i/>
+        </w:rPr>
+        <w:t xml:space="preserve"> Object</w:t>
       </w:r>
       <w:r>
         <w:t>. [URI]</w:t>
@@ -1933,6 +2014,7 @@
         </w:tabs>
         <w:ind w:left="1080"/>
       </w:pPr>
+      <w:proofErr w:type="spellStart"/>
       <w:r>
         <w:rPr>
           <w:i/>
@@ -1946,6 +2028,7 @@
         </w:rPr>
         <w:t>TM</w:t>
       </w:r>
+      <w:proofErr w:type="spellEnd"/>
       <w:r>
         <w:rPr>
           <w:i/>
@@ -1999,6 +2082,7 @@
         </w:tabs>
         <w:ind w:left="1080"/>
       </w:pPr>
+      <w:proofErr w:type="spellStart"/>
       <w:r>
         <w:rPr>
           <w:i/>
@@ -2012,6 +2096,7 @@
         </w:rPr>
         <w:t>TM</w:t>
       </w:r>
+      <w:proofErr w:type="spellEnd"/>
       <w:r>
         <w:rPr>
           <w:i/>
@@ -2065,6 +2150,7 @@
         </w:tabs>
         <w:ind w:left="1080"/>
       </w:pPr>
+      <w:proofErr w:type="spellStart"/>
       <w:r>
         <w:rPr>
           <w:i/>
@@ -2078,6 +2164,7 @@
         </w:rPr>
         <w:t>TM</w:t>
       </w:r>
+      <w:proofErr w:type="spellEnd"/>
       <w:r>
         <w:rPr>
           <w:i/>
@@ -2131,6 +2218,7 @@
         </w:tabs>
         <w:ind w:left="1080"/>
       </w:pPr>
+      <w:proofErr w:type="spellStart"/>
       <w:r>
         <w:rPr>
           <w:i/>
@@ -2144,6 +2232,7 @@
         </w:rPr>
         <w:t>TM</w:t>
       </w:r>
+      <w:proofErr w:type="spellEnd"/>
       <w:r>
         <w:rPr>
           <w:i/>
@@ -2197,6 +2286,7 @@
         </w:tabs>
         <w:ind w:left="1080"/>
       </w:pPr>
+      <w:proofErr w:type="spellStart"/>
       <w:r>
         <w:rPr>
           <w:i/>
@@ -2210,6 +2300,7 @@
         </w:rPr>
         <w:t>TM</w:t>
       </w:r>
+      <w:proofErr w:type="spellEnd"/>
       <w:r>
         <w:rPr>
           <w:i/>
@@ -2251,6 +2342,7 @@
         </w:tabs>
         <w:ind w:left="1080"/>
       </w:pPr>
+      <w:proofErr w:type="spellStart"/>
       <w:r>
         <w:rPr>
           <w:i/>
@@ -2264,6 +2356,7 @@
         </w:rPr>
         <w:t>TM</w:t>
       </w:r>
+      <w:proofErr w:type="spellEnd"/>
       <w:r>
         <w:rPr>
           <w:i/>
@@ -2305,6 +2398,7 @@
         </w:tabs>
         <w:ind w:left="1080"/>
       </w:pPr>
+      <w:proofErr w:type="spellStart"/>
       <w:r>
         <w:rPr>
           <w:i/>
@@ -2318,6 +2412,7 @@
         </w:rPr>
         <w:t>TM</w:t>
       </w:r>
+      <w:proofErr w:type="spellEnd"/>
       <w:r>
         <w:rPr>
           <w:i/>
@@ -2359,6 +2454,7 @@
         </w:tabs>
         <w:ind w:left="1080"/>
       </w:pPr>
+      <w:proofErr w:type="spellStart"/>
       <w:r>
         <w:rPr>
           <w:i/>
@@ -2372,6 +2468,7 @@
         </w:rPr>
         <w:t>TM</w:t>
       </w:r>
+      <w:proofErr w:type="spellEnd"/>
       <w:r>
         <w:rPr>
           <w:i/>
@@ -2413,6 +2510,7 @@
         </w:tabs>
         <w:ind w:left="1080"/>
       </w:pPr>
+      <w:proofErr w:type="spellStart"/>
       <w:r>
         <w:rPr>
           <w:i/>
@@ -2426,6 +2524,7 @@
         </w:rPr>
         <w:t>TM</w:t>
       </w:r>
+      <w:proofErr w:type="spellEnd"/>
       <w:r>
         <w:rPr>
           <w:i/>
@@ -2467,6 +2566,7 @@
         </w:tabs>
         <w:ind w:left="1080"/>
       </w:pPr>
+      <w:proofErr w:type="spellStart"/>
       <w:r>
         <w:rPr>
           <w:i/>
@@ -2481,6 +2581,7 @@
         </w:rPr>
         <w:t>TM</w:t>
       </w:r>
+      <w:proofErr w:type="spellEnd"/>
       <w:r>
         <w:rPr>
           <w:i/>
@@ -2503,7 +2604,21 @@
         <w:rPr>
           <w:i/>
         </w:rPr>
-        <w:t>Part 35: Mutex Object</w:t>
+        <w:t xml:space="preserve">Part 35: </w:t>
+      </w:r>
+      <w:proofErr w:type="spellStart"/>
+      <w:r>
+        <w:rPr>
+          <w:i/>
+        </w:rPr>
+        <w:t>Mutex</w:t>
+      </w:r>
+      <w:proofErr w:type="spellEnd"/>
+      <w:r>
+        <w:rPr>
+          <w:i/>
+        </w:rPr>
+        <w:t xml:space="preserve"> Object</w:t>
       </w:r>
       <w:r>
         <w:t>. [URI]</w:t>
@@ -2522,6 +2637,7 @@
         </w:tabs>
         <w:ind w:left="1080"/>
       </w:pPr>
+      <w:proofErr w:type="spellStart"/>
       <w:r>
         <w:rPr>
           <w:i/>
@@ -2535,6 +2651,7 @@
         </w:rPr>
         <w:t>TM</w:t>
       </w:r>
+      <w:proofErr w:type="spellEnd"/>
       <w:r>
         <w:rPr>
           <w:i/>
@@ -2576,6 +2693,7 @@
         </w:tabs>
         <w:ind w:left="1080"/>
       </w:pPr>
+      <w:proofErr w:type="spellStart"/>
       <w:r>
         <w:rPr>
           <w:i/>
@@ -2589,6 +2707,7 @@
         </w:rPr>
         <w:t>TM</w:t>
       </w:r>
+      <w:proofErr w:type="spellEnd"/>
       <w:r>
         <w:rPr>
           <w:i/>
@@ -2630,6 +2749,7 @@
         </w:tabs>
         <w:ind w:left="1080"/>
       </w:pPr>
+      <w:proofErr w:type="spellStart"/>
       <w:r>
         <w:rPr>
           <w:i/>
@@ -2643,6 +2763,7 @@
         </w:rPr>
         <w:t>TM</w:t>
       </w:r>
+      <w:proofErr w:type="spellEnd"/>
       <w:r>
         <w:rPr>
           <w:i/>
@@ -2684,6 +2805,7 @@
         </w:tabs>
         <w:ind w:left="1080"/>
       </w:pPr>
+      <w:proofErr w:type="spellStart"/>
       <w:r>
         <w:rPr>
           <w:i/>
@@ -2697,6 +2819,7 @@
         </w:rPr>
         <w:t>TM</w:t>
       </w:r>
+      <w:proofErr w:type="spellEnd"/>
       <w:r>
         <w:rPr>
           <w:i/>
@@ -2738,6 +2861,7 @@
         </w:tabs>
         <w:ind w:left="1080"/>
       </w:pPr>
+      <w:proofErr w:type="spellStart"/>
       <w:r>
         <w:rPr>
           <w:i/>
@@ -2751,6 +2875,7 @@
         </w:rPr>
         <w:t>TM</w:t>
       </w:r>
+      <w:proofErr w:type="spellEnd"/>
       <w:r>
         <w:rPr>
           <w:i/>
@@ -2792,6 +2917,7 @@
         </w:tabs>
         <w:ind w:left="1080"/>
       </w:pPr>
+      <w:proofErr w:type="spellStart"/>
       <w:r>
         <w:rPr>
           <w:i/>
@@ -2805,6 +2931,7 @@
         </w:rPr>
         <w:t>TM</w:t>
       </w:r>
+      <w:proofErr w:type="spellEnd"/>
       <w:r>
         <w:rPr>
           <w:i/>
@@ -2846,6 +2973,7 @@
         </w:tabs>
         <w:ind w:left="1080"/>
       </w:pPr>
+      <w:proofErr w:type="spellStart"/>
       <w:r>
         <w:rPr>
           <w:i/>
@@ -2859,6 +2987,7 @@
         </w:rPr>
         <w:t>TM</w:t>
       </w:r>
+      <w:proofErr w:type="spellEnd"/>
       <w:r>
         <w:rPr>
           <w:i/>
@@ -2900,6 +3029,7 @@
         </w:tabs>
         <w:ind w:left="1080"/>
       </w:pPr>
+      <w:proofErr w:type="spellStart"/>
       <w:r>
         <w:rPr>
           <w:i/>
@@ -2913,6 +3043,7 @@
         </w:rPr>
         <w:t>TM</w:t>
       </w:r>
+      <w:proofErr w:type="spellEnd"/>
       <w:r>
         <w:rPr>
           <w:i/>
@@ -2954,6 +3085,7 @@
         </w:tabs>
         <w:ind w:left="1080"/>
       </w:pPr>
+      <w:proofErr w:type="spellStart"/>
       <w:r>
         <w:rPr>
           <w:i/>
@@ -2967,6 +3099,7 @@
         </w:rPr>
         <w:t>TM</w:t>
       </w:r>
+      <w:proofErr w:type="spellEnd"/>
       <w:r>
         <w:rPr>
           <w:i/>
@@ -3008,6 +3141,7 @@
         </w:tabs>
         <w:ind w:left="1080"/>
       </w:pPr>
+      <w:proofErr w:type="spellStart"/>
       <w:r>
         <w:rPr>
           <w:i/>
@@ -3021,6 +3155,7 @@
         </w:rPr>
         <w:t>TM</w:t>
       </w:r>
+      <w:proofErr w:type="spellEnd"/>
       <w:r>
         <w:rPr>
           <w:i/>
@@ -3062,6 +3197,7 @@
         </w:tabs>
         <w:ind w:left="1080"/>
       </w:pPr>
+      <w:proofErr w:type="spellStart"/>
       <w:r>
         <w:rPr>
           <w:i/>
@@ -3075,6 +3211,7 @@
         </w:rPr>
         <w:t>TM</w:t>
       </w:r>
+      <w:proofErr w:type="spellEnd"/>
       <w:r>
         <w:rPr>
           <w:i/>
@@ -3116,6 +3253,7 @@
         </w:tabs>
         <w:ind w:left="1080"/>
       </w:pPr>
+      <w:proofErr w:type="spellStart"/>
       <w:r>
         <w:rPr>
           <w:i/>
@@ -3129,6 +3267,7 @@
         </w:rPr>
         <w:t>TM</w:t>
       </w:r>
+      <w:proofErr w:type="spellEnd"/>
       <w:r>
         <w:rPr>
           <w:i/>
@@ -3170,6 +3309,7 @@
         </w:tabs>
         <w:ind w:left="1080"/>
       </w:pPr>
+      <w:proofErr w:type="spellStart"/>
       <w:r>
         <w:rPr>
           <w:i/>
@@ -3183,6 +3323,7 @@
         </w:rPr>
         <w:t>TM</w:t>
       </w:r>
+      <w:proofErr w:type="spellEnd"/>
       <w:r>
         <w:rPr>
           <w:i/>
@@ -3224,6 +3365,7 @@
         </w:tabs>
         <w:ind w:left="1080"/>
       </w:pPr>
+      <w:proofErr w:type="spellStart"/>
       <w:r>
         <w:rPr>
           <w:i/>
@@ -3237,6 +3379,7 @@
         </w:rPr>
         <w:t>TM</w:t>
       </w:r>
+      <w:proofErr w:type="spellEnd"/>
       <w:r>
         <w:rPr>
           <w:i/>
@@ -3278,6 +3421,7 @@
         </w:tabs>
         <w:ind w:left="1080"/>
       </w:pPr>
+      <w:proofErr w:type="spellStart"/>
       <w:r>
         <w:rPr>
           <w:i/>
@@ -3291,6 +3435,7 @@
         </w:rPr>
         <w:t>TM</w:t>
       </w:r>
+      <w:proofErr w:type="spellEnd"/>
       <w:r>
         <w:rPr>
           <w:i/>
@@ -3332,6 +3477,7 @@
         </w:tabs>
         <w:ind w:left="1080"/>
       </w:pPr>
+      <w:proofErr w:type="spellStart"/>
       <w:r>
         <w:rPr>
           <w:i/>
@@ -3345,6 +3491,7 @@
         </w:rPr>
         <w:t>TM</w:t>
       </w:r>
+      <w:proofErr w:type="spellEnd"/>
       <w:r>
         <w:rPr>
           <w:i/>
@@ -3386,6 +3533,7 @@
         </w:tabs>
         <w:ind w:left="1080"/>
       </w:pPr>
+      <w:proofErr w:type="spellStart"/>
       <w:r>
         <w:rPr>
           <w:i/>
@@ -3399,6 +3547,7 @@
         </w:rPr>
         <w:t>TM</w:t>
       </w:r>
+      <w:proofErr w:type="spellEnd"/>
       <w:r>
         <w:rPr>
           <w:i/>
@@ -3440,6 +3589,7 @@
         </w:tabs>
         <w:ind w:left="1080"/>
       </w:pPr>
+      <w:proofErr w:type="spellStart"/>
       <w:r>
         <w:rPr>
           <w:i/>
@@ -3453,6 +3603,7 @@
         </w:rPr>
         <w:t>TM</w:t>
       </w:r>
+      <w:proofErr w:type="spellEnd"/>
       <w:r>
         <w:rPr>
           <w:i/>
@@ -3494,6 +3645,7 @@
         </w:tabs>
         <w:ind w:left="1080"/>
       </w:pPr>
+      <w:proofErr w:type="spellStart"/>
       <w:r>
         <w:rPr>
           <w:i/>
@@ -3507,6 +3659,7 @@
         </w:rPr>
         <w:t>TM</w:t>
       </w:r>
+      <w:proofErr w:type="spellEnd"/>
       <w:r>
         <w:rPr>
           <w:i/>
@@ -3548,6 +3701,7 @@
         </w:tabs>
         <w:ind w:left="1080"/>
       </w:pPr>
+      <w:proofErr w:type="spellStart"/>
       <w:r>
         <w:rPr>
           <w:i/>
@@ -3561,6 +3715,7 @@
         </w:rPr>
         <w:t>TM</w:t>
       </w:r>
+      <w:proofErr w:type="spellEnd"/>
       <w:r>
         <w:rPr>
           <w:i/>
@@ -3602,6 +3757,7 @@
         </w:tabs>
         <w:ind w:left="1080"/>
       </w:pPr>
+      <w:proofErr w:type="spellStart"/>
       <w:r>
         <w:rPr>
           <w:i/>
@@ -3615,6 +3771,7 @@
         </w:rPr>
         <w:t>TM</w:t>
       </w:r>
+      <w:proofErr w:type="spellEnd"/>
       <w:r>
         <w:rPr>
           <w:i/>
@@ -3656,6 +3813,7 @@
         </w:tabs>
         <w:ind w:left="1080"/>
       </w:pPr>
+      <w:proofErr w:type="spellStart"/>
       <w:r>
         <w:rPr>
           <w:i/>
@@ -3669,6 +3827,7 @@
         </w:rPr>
         <w:t>TM</w:t>
       </w:r>
+      <w:proofErr w:type="spellEnd"/>
       <w:r>
         <w:rPr>
           <w:i/>
@@ -3710,6 +3869,7 @@
         </w:tabs>
         <w:ind w:left="1080"/>
       </w:pPr>
+      <w:proofErr w:type="spellStart"/>
       <w:r>
         <w:rPr>
           <w:i/>
@@ -3723,6 +3883,7 @@
         </w:rPr>
         <w:t>TM</w:t>
       </w:r>
+      <w:proofErr w:type="spellEnd"/>
       <w:r>
         <w:rPr>
           <w:i/>
@@ -3764,6 +3925,7 @@
         </w:tabs>
         <w:ind w:left="1080"/>
       </w:pPr>
+      <w:proofErr w:type="spellStart"/>
       <w:r>
         <w:rPr>
           <w:i/>
@@ -3777,6 +3939,7 @@
         </w:rPr>
         <w:t>TM</w:t>
       </w:r>
+      <w:proofErr w:type="spellEnd"/>
       <w:r>
         <w:rPr>
           <w:i/>
@@ -3818,6 +3981,7 @@
         </w:tabs>
         <w:ind w:left="1080"/>
       </w:pPr>
+      <w:proofErr w:type="spellStart"/>
       <w:r>
         <w:rPr>
           <w:i/>
@@ -3831,6 +3995,7 @@
         </w:rPr>
         <w:t>TM</w:t>
       </w:r>
+      <w:proofErr w:type="spellEnd"/>
       <w:r>
         <w:rPr>
           <w:i/>
@@ -3861,8 +4026,6 @@
         </w:rPr>
         <w:t xml:space="preserve">User </w:t>
       </w:r>
-      <w:bookmarkStart w:id="3" w:name="_GoBack"/>
-      <w:bookmarkEnd w:id="3"/>
       <w:r>
         <w:rPr>
           <w:i/>
@@ -3886,6 +4049,7 @@
         </w:tabs>
         <w:ind w:left="1080"/>
       </w:pPr>
+      <w:proofErr w:type="spellStart"/>
       <w:r>
         <w:rPr>
           <w:i/>
@@ -3899,6 +4063,7 @@
         </w:rPr>
         <w:t>TM</w:t>
       </w:r>
+      <w:proofErr w:type="spellEnd"/>
       <w:r>
         <w:rPr>
           <w:i/>
@@ -3940,6 +4105,7 @@
         </w:tabs>
         <w:ind w:left="1080"/>
       </w:pPr>
+      <w:proofErr w:type="spellStart"/>
       <w:r>
         <w:rPr>
           <w:i/>
@@ -3953,6 +4119,7 @@
         </w:rPr>
         <w:t>TM</w:t>
       </w:r>
+      <w:proofErr w:type="spellEnd"/>
       <w:r>
         <w:rPr>
           <w:i/>
@@ -3994,6 +4161,7 @@
         </w:tabs>
         <w:ind w:left="1080"/>
       </w:pPr>
+      <w:proofErr w:type="spellStart"/>
       <w:r>
         <w:rPr>
           <w:i/>
@@ -4007,6 +4175,7 @@
         </w:rPr>
         <w:t>TM</w:t>
       </w:r>
+      <w:proofErr w:type="spellEnd"/>
       <w:r>
         <w:rPr>
           <w:i/>
@@ -4029,7 +4198,21 @@
         <w:rPr>
           <w:i/>
         </w:rPr>
-        <w:t>Part 63: Whois Object</w:t>
+        <w:t xml:space="preserve">Part 63: </w:t>
+      </w:r>
+      <w:proofErr w:type="spellStart"/>
+      <w:r>
+        <w:rPr>
+          <w:i/>
+        </w:rPr>
+        <w:t>Whois</w:t>
+      </w:r>
+      <w:proofErr w:type="spellEnd"/>
+      <w:r>
+        <w:rPr>
+          <w:i/>
+        </w:rPr>
+        <w:t xml:space="preserve"> Object</w:t>
       </w:r>
       <w:r>
         <w:t>. [URI]</w:t>
@@ -4048,6 +4231,7 @@
         </w:tabs>
         <w:ind w:left="1080"/>
       </w:pPr>
+      <w:proofErr w:type="spellStart"/>
       <w:r>
         <w:rPr>
           <w:i/>
@@ -4061,6 +4245,7 @@
         </w:rPr>
         <w:t>TM</w:t>
       </w:r>
+      <w:proofErr w:type="spellEnd"/>
       <w:r>
         <w:rPr>
           <w:i/>
@@ -4102,6 +4287,7 @@
         </w:tabs>
         <w:ind w:left="1080"/>
       </w:pPr>
+      <w:proofErr w:type="spellStart"/>
       <w:r>
         <w:rPr>
           <w:i/>
@@ -4115,6 +4301,7 @@
         </w:rPr>
         <w:t>TM</w:t>
       </w:r>
+      <w:proofErr w:type="spellEnd"/>
       <w:r>
         <w:rPr>
           <w:i/>
@@ -4156,6 +4343,7 @@
         </w:tabs>
         <w:ind w:left="1080"/>
       </w:pPr>
+      <w:proofErr w:type="spellStart"/>
       <w:r>
         <w:rPr>
           <w:i/>
@@ -4169,6 +4357,7 @@
         </w:rPr>
         <w:t>TM</w:t>
       </w:r>
+      <w:proofErr w:type="spellEnd"/>
       <w:r>
         <w:rPr>
           <w:i/>
@@ -4210,6 +4399,7 @@
         </w:tabs>
         <w:ind w:left="1080"/>
       </w:pPr>
+      <w:proofErr w:type="spellStart"/>
       <w:r>
         <w:rPr>
           <w:i/>
@@ -4223,6 +4413,7 @@
         </w:rPr>
         <w:t>TM</w:t>
       </w:r>
+      <w:proofErr w:type="spellEnd"/>
       <w:r>
         <w:rPr>
           <w:i/>
@@ -4264,6 +4455,7 @@
         </w:tabs>
         <w:ind w:left="1080"/>
       </w:pPr>
+      <w:proofErr w:type="spellStart"/>
       <w:r>
         <w:rPr>
           <w:i/>
@@ -4277,6 +4469,7 @@
         </w:rPr>
         <w:t>TM</w:t>
       </w:r>
+      <w:proofErr w:type="spellEnd"/>
       <w:r>
         <w:rPr>
           <w:i/>
@@ -4318,6 +4511,7 @@
         </w:tabs>
         <w:ind w:left="1080"/>
       </w:pPr>
+      <w:proofErr w:type="spellStart"/>
       <w:r>
         <w:rPr>
           <w:i/>
@@ -4331,6 +4525,7 @@
         </w:rPr>
         <w:t>TM</w:t>
       </w:r>
+      <w:proofErr w:type="spellEnd"/>
       <w:r>
         <w:rPr>
           <w:i/>
@@ -4372,6 +4567,7 @@
         </w:tabs>
         <w:ind w:left="1080"/>
       </w:pPr>
+      <w:proofErr w:type="spellStart"/>
       <w:r>
         <w:rPr>
           <w:i/>
@@ -4385,6 +4581,7 @@
         </w:rPr>
         <w:t>TM</w:t>
       </w:r>
+      <w:proofErr w:type="spellEnd"/>
       <w:r>
         <w:rPr>
           <w:i/>
@@ -4426,6 +4623,7 @@
         </w:tabs>
         <w:ind w:left="1080"/>
       </w:pPr>
+      <w:proofErr w:type="spellStart"/>
       <w:r>
         <w:rPr>
           <w:i/>
@@ -4439,6 +4637,7 @@
         </w:rPr>
         <w:t>TM</w:t>
       </w:r>
+      <w:proofErr w:type="spellEnd"/>
       <w:r>
         <w:rPr>
           <w:i/>
@@ -4461,7 +4660,21 @@
         <w:rPr>
           <w:i/>
         </w:rPr>
-        <w:t>Part 71: Win Filemapping Object</w:t>
+        <w:t xml:space="preserve">Part 71: Win </w:t>
+      </w:r>
+      <w:proofErr w:type="spellStart"/>
+      <w:r>
+        <w:rPr>
+          <w:i/>
+        </w:rPr>
+        <w:t>Filemapping</w:t>
+      </w:r>
+      <w:proofErr w:type="spellEnd"/>
+      <w:r>
+        <w:rPr>
+          <w:i/>
+        </w:rPr>
+        <w:t xml:space="preserve"> Object</w:t>
       </w:r>
       <w:r>
         <w:t>. [URI]</w:t>
@@ -4480,6 +4693,7 @@
         </w:tabs>
         <w:ind w:left="1080"/>
       </w:pPr>
+      <w:proofErr w:type="spellStart"/>
       <w:r>
         <w:rPr>
           <w:i/>
@@ -4493,6 +4707,7 @@
         </w:rPr>
         <w:t>TM</w:t>
       </w:r>
+      <w:proofErr w:type="spellEnd"/>
       <w:r>
         <w:rPr>
           <w:i/>
@@ -4534,6 +4749,7 @@
         </w:tabs>
         <w:ind w:left="1080"/>
       </w:pPr>
+      <w:proofErr w:type="spellStart"/>
       <w:r>
         <w:rPr>
           <w:i/>
@@ -4547,6 +4763,7 @@
         </w:rPr>
         <w:t>TM</w:t>
       </w:r>
+      <w:proofErr w:type="spellEnd"/>
       <w:r>
         <w:rPr>
           <w:i/>
@@ -4588,6 +4805,7 @@
         </w:tabs>
         <w:ind w:left="1080"/>
       </w:pPr>
+      <w:proofErr w:type="spellStart"/>
       <w:r>
         <w:rPr>
           <w:i/>
@@ -4601,6 +4819,7 @@
         </w:rPr>
         <w:t>TM</w:t>
       </w:r>
+      <w:proofErr w:type="spellEnd"/>
       <w:r>
         <w:rPr>
           <w:i/>
@@ -4642,6 +4861,7 @@
         </w:tabs>
         <w:ind w:left="1080"/>
       </w:pPr>
+      <w:proofErr w:type="spellStart"/>
       <w:r>
         <w:rPr>
           <w:i/>
@@ -4655,6 +4875,7 @@
         </w:rPr>
         <w:t>TM</w:t>
       </w:r>
+      <w:proofErr w:type="spellEnd"/>
       <w:r>
         <w:rPr>
           <w:i/>
@@ -4696,6 +4917,7 @@
         </w:tabs>
         <w:ind w:left="1080"/>
       </w:pPr>
+      <w:proofErr w:type="spellStart"/>
       <w:r>
         <w:rPr>
           <w:i/>
@@ -4709,6 +4931,7 @@
         </w:rPr>
         <w:t>TM</w:t>
       </w:r>
+      <w:proofErr w:type="spellEnd"/>
       <w:r>
         <w:rPr>
           <w:i/>
@@ -4731,7 +4954,21 @@
         <w:rPr>
           <w:i/>
         </w:rPr>
-        <w:t>Part 76: Win Mailslot Object</w:t>
+        <w:t xml:space="preserve">Part 76: Win </w:t>
+      </w:r>
+      <w:proofErr w:type="spellStart"/>
+      <w:r>
+        <w:rPr>
+          <w:i/>
+        </w:rPr>
+        <w:t>Mailslot</w:t>
+      </w:r>
+      <w:proofErr w:type="spellEnd"/>
+      <w:r>
+        <w:rPr>
+          <w:i/>
+        </w:rPr>
+        <w:t xml:space="preserve"> Object</w:t>
       </w:r>
       <w:r>
         <w:t>. [URI]</w:t>
@@ -4750,6 +4987,7 @@
         </w:tabs>
         <w:ind w:left="1080"/>
       </w:pPr>
+      <w:proofErr w:type="spellStart"/>
       <w:r>
         <w:rPr>
           <w:i/>
@@ -4763,6 +5001,7 @@
         </w:rPr>
         <w:t>TM</w:t>
       </w:r>
+      <w:proofErr w:type="spellEnd"/>
       <w:r>
         <w:rPr>
           <w:i/>
@@ -4804,6 +5043,7 @@
         </w:tabs>
         <w:ind w:left="1080"/>
       </w:pPr>
+      <w:proofErr w:type="spellStart"/>
       <w:r>
         <w:rPr>
           <w:i/>
@@ -4817,6 +5057,7 @@
         </w:rPr>
         <w:t>TM</w:t>
       </w:r>
+      <w:proofErr w:type="spellEnd"/>
       <w:r>
         <w:rPr>
           <w:i/>
@@ -4839,7 +5080,21 @@
         <w:rPr>
           <w:i/>
         </w:rPr>
-        <w:t>Part 78: Win Mutex Object</w:t>
+        <w:t xml:space="preserve">Part 78: Win </w:t>
+      </w:r>
+      <w:proofErr w:type="spellStart"/>
+      <w:r>
+        <w:rPr>
+          <w:i/>
+        </w:rPr>
+        <w:t>Mutex</w:t>
+      </w:r>
+      <w:proofErr w:type="spellEnd"/>
+      <w:r>
+        <w:rPr>
+          <w:i/>
+        </w:rPr>
+        <w:t xml:space="preserve"> Object</w:t>
       </w:r>
       <w:r>
         <w:t>. [URI]</w:t>
@@ -4858,6 +5113,7 @@
         </w:tabs>
         <w:ind w:left="1080"/>
       </w:pPr>
+      <w:proofErr w:type="spellStart"/>
       <w:r>
         <w:rPr>
           <w:i/>
@@ -4871,6 +5127,7 @@
         </w:rPr>
         <w:t>TM</w:t>
       </w:r>
+      <w:proofErr w:type="spellEnd"/>
       <w:r>
         <w:rPr>
           <w:i/>
@@ -4912,6 +5169,7 @@
         </w:tabs>
         <w:ind w:left="1080"/>
       </w:pPr>
+      <w:proofErr w:type="spellStart"/>
       <w:r>
         <w:rPr>
           <w:i/>
@@ -4925,6 +5183,7 @@
         </w:rPr>
         <w:t>TM</w:t>
       </w:r>
+      <w:proofErr w:type="spellEnd"/>
       <w:r>
         <w:rPr>
           <w:i/>
@@ -4966,6 +5225,7 @@
         </w:tabs>
         <w:ind w:left="1080"/>
       </w:pPr>
+      <w:proofErr w:type="spellStart"/>
       <w:r>
         <w:rPr>
           <w:i/>
@@ -4979,6 +5239,7 @@
         </w:rPr>
         <w:t>TM</w:t>
       </w:r>
+      <w:proofErr w:type="spellEnd"/>
       <w:r>
         <w:rPr>
           <w:i/>
@@ -5020,6 +5281,7 @@
         </w:tabs>
         <w:ind w:left="1080"/>
       </w:pPr>
+      <w:proofErr w:type="spellStart"/>
       <w:r>
         <w:rPr>
           <w:i/>
@@ -5033,6 +5295,7 @@
         </w:rPr>
         <w:t>TM</w:t>
       </w:r>
+      <w:proofErr w:type="spellEnd"/>
       <w:r>
         <w:rPr>
           <w:i/>
@@ -5055,7 +5318,21 @@
         <w:rPr>
           <w:i/>
         </w:rPr>
-        <w:t>Part 82: Win Prefetch Object</w:t>
+        <w:t xml:space="preserve">Part 82: Win </w:t>
+      </w:r>
+      <w:proofErr w:type="spellStart"/>
+      <w:r>
+        <w:rPr>
+          <w:i/>
+        </w:rPr>
+        <w:t>Prefetch</w:t>
+      </w:r>
+      <w:proofErr w:type="spellEnd"/>
+      <w:r>
+        <w:rPr>
+          <w:i/>
+        </w:rPr>
+        <w:t xml:space="preserve"> Object</w:t>
       </w:r>
       <w:r>
         <w:t>. [URI]</w:t>
@@ -5074,6 +5351,7 @@
         </w:tabs>
         <w:ind w:left="1080"/>
       </w:pPr>
+      <w:proofErr w:type="spellStart"/>
       <w:r>
         <w:rPr>
           <w:i/>
@@ -5087,6 +5365,7 @@
         </w:rPr>
         <w:t>TM</w:t>
       </w:r>
+      <w:proofErr w:type="spellEnd"/>
       <w:r>
         <w:rPr>
           <w:i/>
@@ -5128,6 +5407,7 @@
         </w:tabs>
         <w:ind w:left="1080"/>
       </w:pPr>
+      <w:proofErr w:type="spellStart"/>
       <w:r>
         <w:rPr>
           <w:i/>
@@ -5141,6 +5421,7 @@
         </w:rPr>
         <w:t>TM</w:t>
       </w:r>
+      <w:proofErr w:type="spellEnd"/>
       <w:r>
         <w:rPr>
           <w:i/>
@@ -5182,6 +5463,7 @@
         </w:tabs>
         <w:ind w:left="1080"/>
       </w:pPr>
+      <w:proofErr w:type="spellStart"/>
       <w:r>
         <w:rPr>
           <w:i/>
@@ -5195,6 +5477,7 @@
         </w:rPr>
         <w:t>TM</w:t>
       </w:r>
+      <w:proofErr w:type="spellEnd"/>
       <w:r>
         <w:rPr>
           <w:i/>
@@ -5236,6 +5519,7 @@
         </w:tabs>
         <w:ind w:left="1080"/>
       </w:pPr>
+      <w:proofErr w:type="spellStart"/>
       <w:r>
         <w:rPr>
           <w:i/>
@@ -5249,6 +5533,7 @@
         </w:rPr>
         <w:t>TM</w:t>
       </w:r>
+      <w:proofErr w:type="spellEnd"/>
       <w:r>
         <w:rPr>
           <w:i/>
@@ -5290,6 +5575,7 @@
         </w:tabs>
         <w:ind w:left="1080"/>
       </w:pPr>
+      <w:proofErr w:type="spellStart"/>
       <w:r>
         <w:rPr>
           <w:i/>
@@ -5303,6 +5589,7 @@
         </w:rPr>
         <w:t>TM</w:t>
       </w:r>
+      <w:proofErr w:type="spellEnd"/>
       <w:r>
         <w:rPr>
           <w:i/>
@@ -5344,6 +5631,7 @@
         </w:tabs>
         <w:ind w:left="1080"/>
       </w:pPr>
+      <w:proofErr w:type="spellStart"/>
       <w:r>
         <w:rPr>
           <w:i/>
@@ -5358,6 +5646,7 @@
         </w:rPr>
         <w:t>TM</w:t>
       </w:r>
+      <w:proofErr w:type="spellEnd"/>
       <w:r>
         <w:rPr>
           <w:i/>
@@ -5399,6 +5688,7 @@
         </w:tabs>
         <w:ind w:left="1080"/>
       </w:pPr>
+      <w:proofErr w:type="spellStart"/>
       <w:r>
         <w:rPr>
           <w:i/>
@@ -5412,6 +5702,7 @@
         </w:rPr>
         <w:t>TM</w:t>
       </w:r>
+      <w:proofErr w:type="spellEnd"/>
       <w:r>
         <w:rPr>
           <w:i/>
@@ -5453,6 +5744,7 @@
         </w:tabs>
         <w:ind w:left="1080"/>
       </w:pPr>
+      <w:proofErr w:type="spellStart"/>
       <w:r>
         <w:rPr>
           <w:i/>
@@ -5466,6 +5758,7 @@
         </w:rPr>
         <w:t>TM</w:t>
       </w:r>
+      <w:proofErr w:type="spellEnd"/>
       <w:r>
         <w:rPr>
           <w:i/>
@@ -5507,6 +5800,7 @@
         </w:tabs>
         <w:ind w:left="1080"/>
       </w:pPr>
+      <w:proofErr w:type="spellStart"/>
       <w:r>
         <w:rPr>
           <w:i/>
@@ -5520,6 +5814,7 @@
         </w:rPr>
         <w:t>TM</w:t>
       </w:r>
+      <w:proofErr w:type="spellEnd"/>
       <w:r>
         <w:rPr>
           <w:i/>
@@ -5561,6 +5856,7 @@
         </w:tabs>
         <w:ind w:left="1080"/>
       </w:pPr>
+      <w:proofErr w:type="spellStart"/>
       <w:r>
         <w:rPr>
           <w:i/>
@@ -5574,6 +5870,7 @@
         </w:rPr>
         <w:t>TM</w:t>
       </w:r>
+      <w:proofErr w:type="spellEnd"/>
       <w:r>
         <w:rPr>
           <w:i/>
@@ -5615,6 +5912,7 @@
         </w:tabs>
         <w:ind w:left="1080"/>
       </w:pPr>
+      <w:proofErr w:type="spellStart"/>
       <w:r>
         <w:rPr>
           <w:i/>
@@ -5628,6 +5926,7 @@
         </w:rPr>
         <w:t>TM</w:t>
       </w:r>
+      <w:proofErr w:type="spellEnd"/>
       <w:r>
         <w:rPr>
           <w:i/>
@@ -5650,7 +5949,21 @@
         <w:rPr>
           <w:i/>
         </w:rPr>
-        <w:t>Part 93: Win Waitable Timer Object</w:t>
+        <w:t xml:space="preserve">Part 93: Win </w:t>
+      </w:r>
+      <w:proofErr w:type="spellStart"/>
+      <w:r>
+        <w:rPr>
+          <w:i/>
+        </w:rPr>
+        <w:t>Waitable</w:t>
+      </w:r>
+      <w:proofErr w:type="spellEnd"/>
+      <w:r>
+        <w:rPr>
+          <w:i/>
+        </w:rPr>
+        <w:t xml:space="preserve"> Timer Object</w:t>
       </w:r>
       <w:r>
         <w:t>. [URI]</w:t>
@@ -5669,6 +5982,7 @@
         </w:tabs>
         <w:ind w:left="1080"/>
       </w:pPr>
+      <w:proofErr w:type="spellStart"/>
       <w:r>
         <w:rPr>
           <w:i/>
@@ -5682,6 +5996,7 @@
         </w:rPr>
         <w:t>TM</w:t>
       </w:r>
+      <w:proofErr w:type="spellEnd"/>
       <w:r>
         <w:rPr>
           <w:i/>
@@ -5786,10 +6101,46 @@
         <w:rPr>
           <w:iCs/>
         </w:rPr>
-        <w:t>The Cyber Observable Expression (CybOX) is a standardized language for encoding and communicating high-fidelity information about cyber observables, whether dynamic events or stateful measures that are observable in the operational cyber domain. By specifying a common structured schematic mechanism for these cyber observables, the intent is to enable the potential for detailed automatable sharing, mapping, detection and analysis heuristics. This specification document defines the Image File Object data model</w:t>
-      </w:r>
-      <w:r>
-        <w:t>, which is one of the Object data models for CybOX content.</w:t>
+        <w:t>The Cyber Observable Expression (</w:t>
+      </w:r>
+      <w:proofErr w:type="spellStart"/>
+      <w:r>
+        <w:rPr>
+          <w:iCs/>
+        </w:rPr>
+        <w:t>CybOX</w:t>
+      </w:r>
+      <w:proofErr w:type="spellEnd"/>
+      <w:r>
+        <w:rPr>
+          <w:iCs/>
+        </w:rPr>
+        <w:t xml:space="preserve">) is a standardized language for encoding and communicating high-fidelity information about cyber observables, whether dynamic events or </w:t>
+      </w:r>
+      <w:proofErr w:type="spellStart"/>
+      <w:r>
+        <w:rPr>
+          <w:iCs/>
+        </w:rPr>
+        <w:t>stateful</w:t>
+      </w:r>
+      <w:proofErr w:type="spellEnd"/>
+      <w:r>
+        <w:rPr>
+          <w:iCs/>
+        </w:rPr>
+        <w:t xml:space="preserve"> measures that are observable in the operational cyber domain. By specifying a common structured schematic mechanism for these cyber observables, the intent is to enable the potential for detailed automatable sharing, mapping, detection and analysis heuristics. This specification document defines the Image File Object data model</w:t>
+      </w:r>
+      <w:r>
+        <w:t xml:space="preserve">, which is one of the Object data models for </w:t>
+      </w:r>
+      <w:proofErr w:type="spellStart"/>
+      <w:r>
+        <w:t>CybOX</w:t>
+      </w:r>
+      <w:proofErr w:type="spellEnd"/>
+      <w:r>
+        <w:t xml:space="preserve"> content.</w:t>
       </w:r>
     </w:p>
     <w:p>
@@ -5851,7 +6202,7 @@
       <w:pPr>
         <w:pStyle w:val="Titlepageinfo"/>
       </w:pPr>
-      <w:commentRangeStart w:id="4"/>
+      <w:commentRangeStart w:id="3"/>
       <w:r>
         <w:t>URI patterns:</w:t>
       </w:r>
@@ -5985,13 +6336,13 @@
       <w:r>
         <w:t>(Managed by OASIS TC Administration; please don’t modify.)</w:t>
       </w:r>
-      <w:commentRangeEnd w:id="4"/>
+      <w:commentRangeEnd w:id="3"/>
       <w:r>
         <w:rPr>
           <w:rStyle w:val="CommentReference"/>
           <w:color w:val="333333"/>
         </w:rPr>
-        <w:commentReference w:id="4"/>
+        <w:commentReference w:id="3"/>
       </w:r>
     </w:p>
     <w:p>
@@ -6068,7 +6419,15 @@
       </w:r>
       <w:r>
         <w:br/>
-        <w:t>STIX™, TAXII™, AND CybOX™ (STANDARD OR STANDARDS) AND THEIR COMPONENT PARTS ARE PROVIDED “AS IS” WITHOUT ANY WARRANTY OF ANY KIND, EITHER EXPRESSED, IMPLIED, OR STATUTORY, INCLUDING, BUT NOT LIMITED TO, ANY WARRANTY THAT THESE STANDARDS OR ANY OF THEIR COMPONENT PARTS WILL CONFORM TO SPECIFICATIONS, ANY IMPLIED WARRANTIES OF MERCHANTABILITY, FITNESS FOR A PARTICULAR PURPOSE, OR FREEDOM FROM INFRINGEMENT, ANY WARRANTY THAT THE STANDARDS OR THEIR COMPONENT PARTS WILL BE ERROR FREE, OR ANY WARRANTY THAT THE DOCUMENTATION, IF PROVIDED, WILL CONFORM TO THE STANDARDS OR THEIR COMPONENT PARTS.  IN NO EVENT SHALL THE UNITED STATES GOVERNMENT OR ITS CONTRACTORS OR SUBCONTRACTORS BE LIABLE FOR ANY DAMAGES, INCLUDING, BUT NOT LIMITED TO, DIRECT, INDIRECT, SPECIAL OR CONSEQUENTIAL DAMAGES, ARISING OUT OF, RESULTING FROM, OR IN ANY WAY CONNECTED WITH THESE STANDARDS OR THEIR COMPONENT PARTS OR ANY PROVIDED DOCUMENTATION, WHETHER OR NOT BASED UPON WARRANTY, CONTRACT, TORT, OR OTHERWISE, WHETHER OR NOT INJURY WAS SUSTAINED BY PERSONS OR PROPERTY OR OTHERWISE, AND WHETHER OR NOT LOSS WAS SUSTAINED FROM, OR AROSE OUT OF THE RESULTS OF, OR USE OF, THE STANDARDS, THEIR COMPONENT PARTS, AND ANY PROVIDED DOCUMENTATION. THE UNITED STATES GOVERNMENT DISCLAIMS ALL WARRANTIES AND LIABILITIES REGARDING THE STANDARDS OR THEIR COMPONENT PARTS ATTRIBUTABLE TO ANY THIRD PARTY, IF PRESENT IN THE STANDARDS OR THEIR COMPONENT PARTS AND DISTRIBUTES IT OR THEM “AS IS.”</w:t>
+        <w:t xml:space="preserve">STIX™, TAXII™, AND </w:t>
+      </w:r>
+      <w:proofErr w:type="spellStart"/>
+      <w:r>
+        <w:t>CybOX</w:t>
+      </w:r>
+      <w:proofErr w:type="spellEnd"/>
+      <w:r>
+        <w:t>™ (STANDARD OR STANDARDS) AND THEIR COMPONENT PARTS ARE PROVIDED “AS IS” WITHOUT ANY WARRANTY OF ANY KIND, EITHER EXPRESSED, IMPLIED, OR STATUTORY, INCLUDING, BUT NOT LIMITED TO, ANY WARRANTY THAT THESE STANDARDS OR ANY OF THEIR COMPONENT PARTS WILL CONFORM TO SPECIFICATIONS, ANY IMPLIED WARRANTIES OF MERCHANTABILITY, FITNESS FOR A PARTICULAR PURPOSE, OR FREEDOM FROM INFRINGEMENT, ANY WARRANTY THAT THE STANDARDS OR THEIR COMPONENT PARTS WILL BE ERROR FREE, OR ANY WARRANTY THAT THE DOCUMENTATION, IF PROVIDED, WILL CONFORM TO THE STANDARDS OR THEIR COMPONENT PARTS.  IN NO EVENT SHALL THE UNITED STATES GOVERNMENT OR ITS CONTRACTORS OR SUBCONTRACTORS BE LIABLE FOR ANY DAMAGES, INCLUDING, BUT NOT LIMITED TO, DIRECT, INDIRECT, SPECIAL OR CONSEQUENTIAL DAMAGES, ARISING OUT OF, RESULTING FROM, OR IN ANY WAY CONNECTED WITH THESE STANDARDS OR THEIR COMPONENT PARTS OR ANY PROVIDED DOCUMENTATION, WHETHER OR NOT BASED UPON WARRANTY, CONTRACT, TORT, OR OTHERWISE, WHETHER OR NOT INJURY WAS SUSTAINED BY PERSONS OR PROPERTY OR OTHERWISE, AND WHETHER OR NOT LOSS WAS SUSTAINED FROM, OR AROSE OUT OF THE RESULTS OF, OR USE OF, THE STANDARDS, THEIR COMPONENT PARTS, AND ANY PROVIDED DOCUMENTATION. THE UNITED STATES GOVERNMENT DISCLAIMS ALL WARRANTIES AND LIABILITIES REGARDING THE STANDARDS OR THEIR COMPONENT PARTS ATTRIBUTABLE TO ANY THIRD PARTY, IF PRESENT IN THE STANDARDS OR THEIR COMPONENT PARTS AND DISTRIBUTES IT OR THEM “AS IS.”</w:t>
       </w:r>
     </w:p>
     <w:p>
@@ -8048,15 +8407,15 @@
       <w:pPr>
         <w:pStyle w:val="Heading1"/>
       </w:pPr>
-      <w:bookmarkStart w:id="5" w:name="_Toc424631595"/>
-      <w:bookmarkStart w:id="6" w:name="_Toc438033286"/>
+      <w:bookmarkStart w:id="4" w:name="_Toc424631595"/>
+      <w:bookmarkStart w:id="5" w:name="_Toc438033286"/>
       <w:bookmarkEnd w:id="0"/>
       <w:r>
         <w:lastRenderedPageBreak/>
         <w:t>Introduction</w:t>
       </w:r>
+      <w:bookmarkEnd w:id="4"/>
       <w:bookmarkEnd w:id="5"/>
-      <w:bookmarkEnd w:id="6"/>
     </w:p>
     <w:p>
       <w:pPr>
@@ -8082,7 +8441,11 @@
         <w:ind w:right="-270"/>
       </w:pPr>
       <w:r>
-        <w:t>The Cyber Observable Expression (CybOX</w:t>
+        <w:t>The Cyber Observable Expression (</w:t>
+      </w:r>
+      <w:proofErr w:type="spellStart"/>
+      <w:r>
+        <w:t>CybOX</w:t>
       </w:r>
       <w:r>
         <w:rPr>
@@ -8090,11 +8453,20 @@
         </w:rPr>
         <w:t>TM</w:t>
       </w:r>
+      <w:proofErr w:type="spellEnd"/>
       <w:r>
         <w:t>)</w:t>
       </w:r>
       <w:r>
-        <w:t xml:space="preserve"> provides a common structure for representing cyber observables across and among the operational areas of enterprise cyber security. CybOX improves the consistency, efficiency, and interoperability of deployed tools and processes, and it increases overall situational awareness by enabling the potential for detailed automatable sharing, mapping, detection, and analysis heuristics.</w:t>
+        <w:t xml:space="preserve"> provides a common structure for representing cyber observables across and among the operational areas of enterprise cyber security. </w:t>
+      </w:r>
+      <w:proofErr w:type="spellStart"/>
+      <w:r>
+        <w:t>CybOX</w:t>
+      </w:r>
+      <w:proofErr w:type="spellEnd"/>
+      <w:r>
+        <w:t xml:space="preserve"> improves the consistency, efficiency, and interoperability of deployed tools and processes, and it increases overall situational awareness by enabling the potential for detailed automatable sharing, mapping, detection, and analysis heuristics.</w:t>
       </w:r>
     </w:p>
     <w:p>
@@ -8106,10 +8478,26 @@
         <w:ind w:right="-270"/>
       </w:pPr>
       <w:r>
-        <w:t>This document serves as the specification for the CybOX Image File Object Version 2.1.1 data model, which is one of</w:t>
-      </w:r>
-      <w:r>
-        <w:t xml:space="preserve"> eighty-eight CybOX Object data models.</w:t>
+        <w:t xml:space="preserve">This document serves as the specification for the </w:t>
+      </w:r>
+      <w:proofErr w:type="spellStart"/>
+      <w:r>
+        <w:t>CybOX</w:t>
+      </w:r>
+      <w:proofErr w:type="spellEnd"/>
+      <w:r>
+        <w:t xml:space="preserve"> Image File Object Version 2.1.1 data model, which is one of</w:t>
+      </w:r>
+      <w:r>
+        <w:t xml:space="preserve"> eighty-eight </w:t>
+      </w:r>
+      <w:proofErr w:type="spellStart"/>
+      <w:r>
+        <w:t>CybOX</w:t>
+      </w:r>
+      <w:proofErr w:type="spellEnd"/>
+      <w:r>
+        <w:t xml:space="preserve"> Object data models.</w:t>
       </w:r>
     </w:p>
     <w:p>
@@ -8120,7 +8508,7 @@
         <w:spacing w:after="240"/>
         <w:ind w:right="-270"/>
       </w:pPr>
-      <w:bookmarkStart w:id="7" w:name="_Toc401131317"/>
+      <w:bookmarkStart w:id="6" w:name="_Toc401131317"/>
       <w:r>
         <w:t xml:space="preserve">In Section </w:t>
       </w:r>
@@ -8304,7 +8692,7 @@
       <w:r>
         <w:fldChar w:fldCharType="end"/>
       </w:r>
-      <w:bookmarkEnd w:id="7"/>
+      <w:bookmarkEnd w:id="6"/>
       <w:r>
         <w:t xml:space="preserve">. </w:t>
       </w:r>
@@ -8472,11 +8860,12 @@
       <w:pPr>
         <w:pStyle w:val="Heading2"/>
       </w:pPr>
-      <w:bookmarkStart w:id="8" w:name="_Toc412205405"/>
-      <w:bookmarkStart w:id="9" w:name="_Ref412300941"/>
-      <w:bookmarkStart w:id="10" w:name="_Ref412622367"/>
-      <w:bookmarkStart w:id="11" w:name="_Toc424631596"/>
-      <w:bookmarkStart w:id="12" w:name="_Toc438033287"/>
+      <w:bookmarkStart w:id="7" w:name="_Toc412205405"/>
+      <w:bookmarkStart w:id="8" w:name="_Ref412300941"/>
+      <w:bookmarkStart w:id="9" w:name="_Ref412622367"/>
+      <w:bookmarkStart w:id="10" w:name="_Toc424631596"/>
+      <w:bookmarkStart w:id="11" w:name="_Toc438033287"/>
+      <w:proofErr w:type="spellStart"/>
       <w:r>
         <w:t>CybOX</w:t>
       </w:r>
@@ -8486,14 +8875,15 @@
         </w:rPr>
         <w:t>TM</w:t>
       </w:r>
+      <w:proofErr w:type="spellEnd"/>
       <w:r>
         <w:t xml:space="preserve"> Specification Documents</w:t>
       </w:r>
+      <w:bookmarkEnd w:id="7"/>
       <w:bookmarkEnd w:id="8"/>
       <w:bookmarkEnd w:id="9"/>
       <w:bookmarkEnd w:id="10"/>
       <w:bookmarkEnd w:id="11"/>
-      <w:bookmarkEnd w:id="12"/>
     </w:p>
     <w:p>
       <w:pPr>
@@ -8503,7 +8893,23 @@
         <w:spacing w:after="240"/>
       </w:pPr>
       <w:r>
-        <w:t xml:space="preserve">The CybOX specification consists of a formal UML model and a set of textual specification documents that explain the UML model.  Specification documents have been written for each of the individual data models that compose the full CybOX UML model.  </w:t>
+        <w:t xml:space="preserve">The </w:t>
+      </w:r>
+      <w:proofErr w:type="spellStart"/>
+      <w:r>
+        <w:t>CybOX</w:t>
+      </w:r>
+      <w:proofErr w:type="spellEnd"/>
+      <w:r>
+        <w:t xml:space="preserve"> specification consists of a formal UML model and a set of textual specification documents that explain the UML model.  Specification documents have been written for each of the individual data models that compose the full </w:t>
+      </w:r>
+      <w:proofErr w:type="spellStart"/>
+      <w:r>
+        <w:t>CybOX</w:t>
+      </w:r>
+      <w:proofErr w:type="spellEnd"/>
+      <w:r>
+        <w:t xml:space="preserve"> UML model.  </w:t>
       </w:r>
     </w:p>
     <w:p>
@@ -8513,8 +8919,45 @@
         <w:adjustRightInd w:val="0"/>
         <w:spacing w:after="240"/>
       </w:pPr>
-      <w:r>
-        <w:t xml:space="preserve">CybOX has a modular design comprising two fundamental data models and a collection of Object data models. The fundamental data models – CybOX Core and CybOX Common – provide essential CybOX structure and functionality. The CybOX Objects, defined in individual data models, are precise characterizations of particular types of observable cyber entities (e.g., HTTP session, Windows registry key, DNS query). </w:t>
+      <w:proofErr w:type="spellStart"/>
+      <w:r>
+        <w:t>CybOX</w:t>
+      </w:r>
+      <w:proofErr w:type="spellEnd"/>
+      <w:r>
+        <w:t xml:space="preserve"> has a modular design comprising two fundamental data models and a collection of Object data models. The fundamental data models – </w:t>
+      </w:r>
+      <w:proofErr w:type="spellStart"/>
+      <w:r>
+        <w:t>CybOX</w:t>
+      </w:r>
+      <w:proofErr w:type="spellEnd"/>
+      <w:r>
+        <w:t xml:space="preserve"> Core and </w:t>
+      </w:r>
+      <w:proofErr w:type="spellStart"/>
+      <w:r>
+        <w:t>CybOX</w:t>
+      </w:r>
+      <w:proofErr w:type="spellEnd"/>
+      <w:r>
+        <w:t xml:space="preserve"> Common – provide essential </w:t>
+      </w:r>
+      <w:proofErr w:type="spellStart"/>
+      <w:r>
+        <w:t>CybOX</w:t>
+      </w:r>
+      <w:proofErr w:type="spellEnd"/>
+      <w:r>
+        <w:t xml:space="preserve"> structure and functionality. The </w:t>
+      </w:r>
+      <w:proofErr w:type="spellStart"/>
+      <w:r>
+        <w:t>CybOX</w:t>
+      </w:r>
+      <w:proofErr w:type="spellEnd"/>
+      <w:r>
+        <w:t xml:space="preserve"> Objects, defined in individual data models, are precise characterizations of particular types of observable cyber entities (e.g., HTTP session, Windows registry key, DNS query). </w:t>
       </w:r>
     </w:p>
     <w:p>
@@ -8525,7 +8968,31 @@
         <w:spacing w:after="240"/>
       </w:pPr>
       <w:r>
-        <w:t xml:space="preserve">Use of the CybOX Core and Common data models is required; however, use of the CybOX Object data models is purely optional: users select and use only those Objects and corresponding data models that are needed. Importing the entire CybOX suite of data models is not necessary. </w:t>
+        <w:t xml:space="preserve">Use of the </w:t>
+      </w:r>
+      <w:proofErr w:type="spellStart"/>
+      <w:r>
+        <w:t>CybOX</w:t>
+      </w:r>
+      <w:proofErr w:type="spellEnd"/>
+      <w:r>
+        <w:t xml:space="preserve"> Core and Common data models is required; however, use of the </w:t>
+      </w:r>
+      <w:proofErr w:type="spellStart"/>
+      <w:r>
+        <w:t>CybOX</w:t>
+      </w:r>
+      <w:proofErr w:type="spellEnd"/>
+      <w:r>
+        <w:t xml:space="preserve"> Object data models is purely optional: users select and use only those Objects and corresponding data models that are needed. Importing the entire </w:t>
+      </w:r>
+      <w:proofErr w:type="spellStart"/>
+      <w:r>
+        <w:t>CybOX</w:t>
+      </w:r>
+      <w:proofErr w:type="spellEnd"/>
+      <w:r>
+        <w:t xml:space="preserve"> suite of data models is not necessary. </w:t>
       </w:r>
     </w:p>
     <w:p>
@@ -8539,60 +9006,102 @@
         <w:t xml:space="preserve">The </w:t>
       </w:r>
       <w:hyperlink w:anchor="AdditionalArtifacts" w:history="1">
+        <w:proofErr w:type="spellStart"/>
         <w:r>
           <w:rPr>
             <w:rStyle w:val="Hyperlink"/>
             <w:i/>
           </w:rPr>
-          <w:t>CybOX Version 2.1.1 Part 1:</w:t>
-        </w:r>
+          <w:t>CybOX</w:t>
+        </w:r>
+        <w:proofErr w:type="spellEnd"/>
         <w:r>
           <w:rPr>
             <w:rStyle w:val="Hyperlink"/>
             <w:i/>
           </w:rPr>
-          <w:t xml:space="preserve"> Overview</w:t>
-        </w:r>
-      </w:hyperlink>
-      <w:r>
-        <w:t xml:space="preserve"> document provides a comprehensive overview of the full set of CybOX data models, which in addition to the Core, Common, and numerous Object data models, includes </w:t>
-      </w:r>
-      <w:r>
-        <w:t xml:space="preserve">various extension data models and a vocabularies data model, which contains </w:t>
-      </w:r>
-      <w:r>
-        <w:t xml:space="preserve">a set of </w:t>
-      </w:r>
-      <w:r>
-        <w:t xml:space="preserve">default </w:t>
-      </w:r>
-      <w:r>
-        <w:t xml:space="preserve">controlled </w:t>
-      </w:r>
-      <w:r>
-        <w:t>vocabularies</w:t>
-      </w:r>
-      <w:r>
-        <w:t xml:space="preserve">. </w:t>
-      </w:r>
-      <w:hyperlink w:anchor="AdditionalArtifacts" w:history="1">
+          <w:t xml:space="preserve"> Version 2.1.1 Part 1:</w:t>
+        </w:r>
         <w:r>
           <w:rPr>
             <w:rStyle w:val="Hyperlink"/>
             <w:i/>
           </w:rPr>
-          <w:t>CybOX Version 2.1.1 Part 1:</w:t>
-        </w:r>
+          <w:t xml:space="preserve"> Overview</w:t>
+        </w:r>
+      </w:hyperlink>
+      <w:r>
+        <w:t xml:space="preserve"> document provides a comprehensive overview of the full set of </w:t>
+      </w:r>
+      <w:proofErr w:type="spellStart"/>
+      <w:r>
+        <w:t>CybOX</w:t>
+      </w:r>
+      <w:proofErr w:type="spellEnd"/>
+      <w:r>
+        <w:t xml:space="preserve"> data models, which in addition to the Core, Common, and numerous Object data models, includes </w:t>
+      </w:r>
+      <w:r>
+        <w:t xml:space="preserve">various extension data models and a vocabularies data model, which contains </w:t>
+      </w:r>
+      <w:r>
+        <w:t xml:space="preserve">a set of </w:t>
+      </w:r>
+      <w:r>
+        <w:t xml:space="preserve">default </w:t>
+      </w:r>
+      <w:r>
+        <w:t xml:space="preserve">controlled </w:t>
+      </w:r>
+      <w:r>
+        <w:t>vocabularies</w:t>
+      </w:r>
+      <w:r>
+        <w:t xml:space="preserve">. </w:t>
+      </w:r>
+      <w:hyperlink w:anchor="AdditionalArtifacts" w:history="1">
+        <w:proofErr w:type="spellStart"/>
         <w:r>
           <w:rPr>
             <w:rStyle w:val="Hyperlink"/>
             <w:i/>
           </w:rPr>
+          <w:t>CybOX</w:t>
+        </w:r>
+        <w:proofErr w:type="spellEnd"/>
+        <w:r>
+          <w:rPr>
+            <w:rStyle w:val="Hyperlink"/>
+            <w:i/>
+          </w:rPr>
+          <w:t xml:space="preserve"> Version 2.1.1 Part 1:</w:t>
+        </w:r>
+        <w:r>
+          <w:rPr>
+            <w:rStyle w:val="Hyperlink"/>
+            <w:i/>
+          </w:rPr>
           <w:t xml:space="preserve"> Overview</w:t>
         </w:r>
       </w:hyperlink>
       <w:r>
-        <w:t xml:space="preserve"> also summarizes the relationship of CybOX to other languages, and outlines general CybOX data model conventions.</w:t>
+        <w:t xml:space="preserve"> also summarizes the relationship of </w:t>
+      </w:r>
+      <w:proofErr w:type="spellStart"/>
+      <w:r>
+        <w:t>CybOX</w:t>
+      </w:r>
+      <w:proofErr w:type="spellEnd"/>
+      <w:r>
+        <w:t xml:space="preserve"> to other languages, and outlines general </w:t>
+      </w:r>
+      <w:proofErr w:type="spellStart"/>
+      <w:r>
+        <w:t>CybOX</w:t>
+      </w:r>
+      <w:proofErr w:type="spellEnd"/>
+      <w:r>
+        <w:t xml:space="preserve"> data model conventions.</w:t>
       </w:r>
     </w:p>
     <w:p>
@@ -8604,15 +9113,15 @@
         <w:spacing w:before="360" w:after="60"/>
         <w:ind w:left="540" w:hanging="540"/>
       </w:pPr>
-      <w:bookmarkStart w:id="13" w:name="_Ref394437867"/>
-      <w:bookmarkStart w:id="14" w:name="_Toc426119868"/>
-      <w:bookmarkStart w:id="15" w:name="_Toc438033288"/>
+      <w:bookmarkStart w:id="12" w:name="_Ref394437867"/>
+      <w:bookmarkStart w:id="13" w:name="_Toc426119868"/>
+      <w:bookmarkStart w:id="14" w:name="_Toc438033288"/>
       <w:r>
         <w:t>Document Conventions</w:t>
       </w:r>
+      <w:bookmarkEnd w:id="12"/>
       <w:bookmarkEnd w:id="13"/>
       <w:bookmarkEnd w:id="14"/>
-      <w:bookmarkEnd w:id="15"/>
     </w:p>
     <w:p>
       <w:r>
@@ -8627,17 +9136,17 @@
         </w:tabs>
         <w:spacing w:before="360" w:after="60"/>
       </w:pPr>
-      <w:bookmarkStart w:id="16" w:name="_Toc389570603"/>
-      <w:bookmarkStart w:id="17" w:name="_Toc389581073"/>
-      <w:bookmarkStart w:id="18" w:name="_Toc426119870"/>
-      <w:bookmarkStart w:id="19" w:name="_Toc438033289"/>
+      <w:bookmarkStart w:id="15" w:name="_Toc389570603"/>
+      <w:bookmarkStart w:id="16" w:name="_Toc389581073"/>
+      <w:bookmarkStart w:id="17" w:name="_Toc426119870"/>
+      <w:bookmarkStart w:id="18" w:name="_Toc438033289"/>
       <w:r>
         <w:t>Fonts</w:t>
       </w:r>
+      <w:bookmarkEnd w:id="15"/>
       <w:bookmarkEnd w:id="16"/>
       <w:bookmarkEnd w:id="17"/>
       <w:bookmarkEnd w:id="18"/>
-      <w:bookmarkEnd w:id="19"/>
     </w:p>
     <w:p>
       <w:pPr>
@@ -8678,9 +9187,28 @@
           <w:sz w:val="20"/>
           <w:szCs w:val="20"/>
         </w:rPr>
-        <w:t xml:space="preserve">Capitalization is used for CybOX high level concepts, which are defined in </w:t>
+        <w:t xml:space="preserve">Capitalization is used for </w:t>
+      </w:r>
+      <w:proofErr w:type="spellStart"/>
+      <w:r>
+        <w:rPr>
+          <w:rFonts w:ascii="Arial" w:hAnsi="Arial" w:cs="Arial"/>
+          <w:sz w:val="20"/>
+          <w:szCs w:val="20"/>
+        </w:rPr>
+        <w:t>CybOX</w:t>
+      </w:r>
+      <w:proofErr w:type="spellEnd"/>
+      <w:r>
+        <w:rPr>
+          <w:rFonts w:ascii="Arial" w:hAnsi="Arial" w:cs="Arial"/>
+          <w:sz w:val="20"/>
+          <w:szCs w:val="20"/>
+        </w:rPr>
+        <w:t xml:space="preserve"> high level concepts, which are defined in </w:t>
       </w:r>
       <w:hyperlink w:anchor="AdditionalArtifacts" w:history="1">
+        <w:proofErr w:type="spellStart"/>
         <w:r>
           <w:rPr>
             <w:rStyle w:val="Hyperlink"/>
@@ -8689,7 +9217,18 @@
             <w:sz w:val="20"/>
             <w:szCs w:val="20"/>
           </w:rPr>
-          <w:t xml:space="preserve">CybOX Version </w:t>
+          <w:t>CybOX</w:t>
+        </w:r>
+        <w:proofErr w:type="spellEnd"/>
+        <w:r>
+          <w:rPr>
+            <w:rStyle w:val="Hyperlink"/>
+            <w:rFonts w:ascii="Arial" w:hAnsi="Arial" w:cs="Arial"/>
+            <w:i/>
+            <w:sz w:val="20"/>
+            <w:szCs w:val="20"/>
+          </w:rPr>
+          <w:t xml:space="preserve"> Version </w:t>
         </w:r>
         <w:r>
           <w:rPr>
@@ -8858,6 +9397,7 @@
         </w:rPr>
         <w:t xml:space="preserve">: </w:t>
       </w:r>
+      <w:proofErr w:type="spellStart"/>
       <w:r>
         <w:rPr>
           <w:rFonts w:ascii="Courier New" w:hAnsi="Courier New" w:cs="Courier New"/>
@@ -8866,6 +9406,7 @@
         </w:rPr>
         <w:t>ActionType</w:t>
       </w:r>
+      <w:proofErr w:type="spellEnd"/>
       <w:r>
         <w:rPr>
           <w:rFonts w:asciiTheme="minorHAnsi" w:hAnsiTheme="minorHAnsi" w:cs="Courier New"/>
@@ -8874,13 +9415,25 @@
         </w:rPr>
         <w:t xml:space="preserve">, </w:t>
       </w:r>
+      <w:proofErr w:type="spellStart"/>
+      <w:proofErr w:type="gramStart"/>
       <w:r>
         <w:rPr>
           <w:rFonts w:ascii="Courier New" w:hAnsi="Courier New" w:cs="Courier New"/>
           <w:sz w:val="20"/>
           <w:szCs w:val="20"/>
         </w:rPr>
-        <w:t xml:space="preserve">cyboxCommon:BaseObjectPropertyType </w:t>
+        <w:t>cyboxCommon:BaseObjectPropertyType</w:t>
+      </w:r>
+      <w:proofErr w:type="spellEnd"/>
+      <w:proofErr w:type="gramEnd"/>
+      <w:r>
+        <w:rPr>
+          <w:rFonts w:ascii="Courier New" w:hAnsi="Courier New" w:cs="Courier New"/>
+          <w:sz w:val="20"/>
+          <w:szCs w:val="20"/>
+        </w:rPr>
+        <w:t xml:space="preserve"> </w:t>
       </w:r>
     </w:p>
     <w:p>
@@ -8910,6 +9463,7 @@
         </w:rPr>
         <w:t xml:space="preserve"> </w:t>
       </w:r>
+      <w:proofErr w:type="spellStart"/>
       <w:r>
         <w:rPr>
           <w:rFonts w:ascii="Courier New" w:hAnsi="Courier New" w:cs="Courier New"/>
@@ -8918,6 +9472,7 @@
         </w:rPr>
         <w:t>ActionType</w:t>
       </w:r>
+      <w:proofErr w:type="spellEnd"/>
       <w:r>
         <w:rPr>
           <w:rFonts w:ascii="Arial" w:hAnsi="Arial"/>
@@ -8981,23 +9536,41 @@
           <w:sz w:val="20"/>
           <w:szCs w:val="20"/>
         </w:rPr>
-        <w:t xml:space="preserve">single quotes) is used for noting actual, explicit values for CybOX Language properties. The </w:t>
-      </w:r>
-      <w:r>
-        <w:rPr>
-          <w:rFonts w:ascii="Arial" w:hAnsi="Arial"/>
-          <w:i/>
-          <w:sz w:val="20"/>
-          <w:szCs w:val="20"/>
-        </w:rPr>
-        <w:t xml:space="preserve">italic </w:t>
-      </w:r>
+        <w:t xml:space="preserve">single quotes) is used for noting actual, explicit values for </w:t>
+      </w:r>
+      <w:proofErr w:type="spellStart"/>
       <w:r>
         <w:rPr>
           <w:rFonts w:ascii="Arial" w:hAnsi="Arial"/>
           <w:sz w:val="20"/>
           <w:szCs w:val="20"/>
         </w:rPr>
+        <w:t>CybOX</w:t>
+      </w:r>
+      <w:proofErr w:type="spellEnd"/>
+      <w:r>
+        <w:rPr>
+          <w:rFonts w:ascii="Arial" w:hAnsi="Arial"/>
+          <w:sz w:val="20"/>
+          <w:szCs w:val="20"/>
+        </w:rPr>
+        <w:t xml:space="preserve"> Language properties. The </w:t>
+      </w:r>
+      <w:r>
+        <w:rPr>
+          <w:rFonts w:ascii="Arial" w:hAnsi="Arial"/>
+          <w:i/>
+          <w:sz w:val="20"/>
+          <w:szCs w:val="20"/>
+        </w:rPr>
+        <w:t xml:space="preserve">italic </w:t>
+      </w:r>
+      <w:r>
+        <w:rPr>
+          <w:rFonts w:ascii="Arial" w:hAnsi="Arial"/>
+          <w:sz w:val="20"/>
+          <w:szCs w:val="20"/>
+        </w:rPr>
         <w:t xml:space="preserve">font (without quotes) is used for noting example values. </w:t>
       </w:r>
     </w:p>
@@ -9015,6 +9588,7 @@
         </w:rPr>
         <w:t>Example</w:t>
       </w:r>
+      <w:proofErr w:type="gramStart"/>
       <w:r>
         <w:t xml:space="preserve">: </w:t>
       </w:r>
@@ -9022,32 +9596,56 @@
         <w:rPr>
           <w:i/>
         </w:rPr>
-        <w:t xml:space="preserve"> ‘HashNameVocab-1.0,’ high, medium, low</w:t>
+        <w:t xml:space="preserve"> ‘</w:t>
+      </w:r>
+      <w:proofErr w:type="gramEnd"/>
+      <w:r>
+        <w:rPr>
+          <w:i/>
+        </w:rPr>
+        <w:t>HashNameVocab-1.0,’ high, medium, low</w:t>
       </w:r>
     </w:p>
     <w:p>
       <w:pPr>
         <w:pStyle w:val="Heading3"/>
       </w:pPr>
-      <w:bookmarkStart w:id="20" w:name="_Ref394486021"/>
-      <w:bookmarkStart w:id="21" w:name="_Toc426119871"/>
-      <w:bookmarkStart w:id="22" w:name="_Toc438033290"/>
+      <w:bookmarkStart w:id="19" w:name="_Ref394486021"/>
+      <w:bookmarkStart w:id="20" w:name="_Toc426119871"/>
+      <w:bookmarkStart w:id="21" w:name="_Toc438033290"/>
       <w:r>
         <w:t>UML Package References</w:t>
       </w:r>
+      <w:bookmarkEnd w:id="19"/>
       <w:bookmarkEnd w:id="20"/>
       <w:bookmarkEnd w:id="21"/>
-      <w:bookmarkEnd w:id="22"/>
     </w:p>
     <w:p>
       <w:pPr>
         <w:spacing w:before="80" w:after="240"/>
       </w:pPr>
-      <w:bookmarkStart w:id="23" w:name="_Toc389570605"/>
-      <w:bookmarkStart w:id="24" w:name="_Toc389581075"/>
-      <w:r>
-        <w:t xml:space="preserve">Each CybOX data model is captured in a different UML package (e.g., Core package) where the packages together compose the full CybOX UML model.  To refer to a particular class of a specific package, we use the format </w:t>
-      </w:r>
+      <w:bookmarkStart w:id="22" w:name="_Toc389570605"/>
+      <w:bookmarkStart w:id="23" w:name="_Toc389581075"/>
+      <w:r>
+        <w:t xml:space="preserve">Each </w:t>
+      </w:r>
+      <w:proofErr w:type="spellStart"/>
+      <w:r>
+        <w:t>CybOX</w:t>
+      </w:r>
+      <w:proofErr w:type="spellEnd"/>
+      <w:r>
+        <w:t xml:space="preserve"> data model is captured in a different UML package (e.g., Core package) where the packages together compose the full </w:t>
+      </w:r>
+      <w:proofErr w:type="spellStart"/>
+      <w:r>
+        <w:t>CybOX</w:t>
+      </w:r>
+      <w:proofErr w:type="spellEnd"/>
+      <w:r>
+        <w:t xml:space="preserve"> UML model.  To refer to a particular class of a specific package, we use the format </w:t>
+      </w:r>
+      <w:proofErr w:type="spellStart"/>
       <w:r>
         <w:rPr>
           <w:rFonts w:ascii="Courier New" w:hAnsi="Courier New" w:cs="Courier New"/>
@@ -9055,12 +9653,14 @@
         </w:rPr>
         <w:t>package_prefix:class</w:t>
       </w:r>
+      <w:proofErr w:type="spellEnd"/>
       <w:r>
         <w:t>, where</w:t>
       </w:r>
       <w:r>
         <w:t xml:space="preserve"> </w:t>
       </w:r>
+      <w:proofErr w:type="spellStart"/>
       <w:r>
         <w:rPr>
           <w:rFonts w:ascii="Courier New" w:hAnsi="Courier New" w:cs="Courier New"/>
@@ -9068,6 +9668,7 @@
         </w:rPr>
         <w:t>package_prefix</w:t>
       </w:r>
+      <w:proofErr w:type="spellEnd"/>
       <w:r>
         <w:rPr>
           <w:sz w:val="22"/>
@@ -9078,23 +9679,40 @@
         <w:t xml:space="preserve">corresponds to the appropriate UML package. The </w:t>
       </w:r>
       <w:hyperlink w:anchor="AdditionalArtifacts" w:history="1">
+        <w:proofErr w:type="spellStart"/>
         <w:r>
           <w:rPr>
             <w:rStyle w:val="Hyperlink"/>
             <w:i/>
           </w:rPr>
-          <w:t>CybOX Version 2.1.1 Part 1:</w:t>
-        </w:r>
+          <w:t>CybOX</w:t>
+        </w:r>
+        <w:proofErr w:type="spellEnd"/>
         <w:r>
           <w:rPr>
             <w:rStyle w:val="Hyperlink"/>
             <w:i/>
           </w:rPr>
+          <w:t xml:space="preserve"> Version 2.1.1 Part 1:</w:t>
+        </w:r>
+        <w:r>
+          <w:rPr>
+            <w:rStyle w:val="Hyperlink"/>
+            <w:i/>
+          </w:rPr>
           <w:t xml:space="preserve"> Overview</w:t>
         </w:r>
       </w:hyperlink>
       <w:r>
-        <w:t xml:space="preserve"> document contains the full list of CybOX packages, along with </w:t>
+        <w:t xml:space="preserve"> document contains the full list of </w:t>
+      </w:r>
+      <w:proofErr w:type="spellStart"/>
+      <w:r>
+        <w:t>CybOX</w:t>
+      </w:r>
+      <w:proofErr w:type="spellEnd"/>
+      <w:r>
+        <w:t xml:space="preserve"> packages, along with </w:t>
       </w:r>
       <w:r>
         <w:t xml:space="preserve">the associated prefix notations, descriptions, </w:t>
@@ -9114,8 +9732,17 @@
         <w:spacing w:before="80" w:after="240"/>
       </w:pPr>
       <w:r>
-        <w:t xml:space="preserve">The package_prefix for the Image File data model is </w:t>
-      </w:r>
+        <w:t xml:space="preserve">The </w:t>
+      </w:r>
+      <w:proofErr w:type="spellStart"/>
+      <w:r>
+        <w:t>package_prefix</w:t>
+      </w:r>
+      <w:proofErr w:type="spellEnd"/>
+      <w:r>
+        <w:t xml:space="preserve"> for the Image File data model is </w:t>
+      </w:r>
+      <w:proofErr w:type="spellStart"/>
       <w:r>
         <w:rPr>
           <w:rFonts w:ascii="Courier New" w:hAnsi="Courier New" w:cs="Courier New"/>
@@ -9128,6 +9755,7 @@
         </w:rPr>
         <w:t>Obj</w:t>
       </w:r>
+      <w:proofErr w:type="spellEnd"/>
       <w:r>
         <w:t xml:space="preserve">. </w:t>
       </w:r>
@@ -9157,82 +9785,106 @@
       <w:pPr>
         <w:pStyle w:val="Heading3"/>
       </w:pPr>
-      <w:bookmarkStart w:id="25" w:name="_Toc426119872"/>
-      <w:bookmarkStart w:id="26" w:name="_Toc438033291"/>
+      <w:bookmarkStart w:id="24" w:name="_Toc426119872"/>
+      <w:bookmarkStart w:id="25" w:name="_Toc438033291"/>
       <w:r>
         <w:t>UML Diagrams</w:t>
       </w:r>
+      <w:bookmarkEnd w:id="22"/>
       <w:bookmarkEnd w:id="23"/>
       <w:bookmarkEnd w:id="24"/>
       <w:bookmarkEnd w:id="25"/>
+    </w:p>
+    <w:p>
+      <w:pPr>
+        <w:spacing w:before="80" w:after="240"/>
+      </w:pPr>
+      <w:bookmarkStart w:id="26" w:name="_Toc398719452"/>
+      <w:bookmarkStart w:id="27" w:name="_Toc389570606"/>
+      <w:bookmarkStart w:id="28" w:name="_Toc389581076"/>
+      <w:bookmarkStart w:id="29" w:name="_Ref394436861"/>
+      <w:r>
+        <w:t xml:space="preserve">This specification makes use of UML diagrams to visually depict relationships between </w:t>
+      </w:r>
+      <w:proofErr w:type="spellStart"/>
+      <w:r>
+        <w:t>CybOX</w:t>
+      </w:r>
+      <w:proofErr w:type="spellEnd"/>
+      <w:r>
+        <w:t xml:space="preserve"> Language constructs. Note that the diagrams have been extracted directly from the full UML model for </w:t>
+      </w:r>
+      <w:proofErr w:type="spellStart"/>
+      <w:r>
+        <w:t>CybOX</w:t>
+      </w:r>
+      <w:proofErr w:type="spellEnd"/>
+      <w:r>
+        <w:t xml:space="preserve">; they have not been constructed purely for inclusion in the specification documents.  Typically, diagrams are included for the primary class of a data model, and for any other class where the visualization of its relationships between other classes would be useful.  This implies that there will be very few diagrams for classes whose only properties are either a data type or a class from the </w:t>
+      </w:r>
+      <w:proofErr w:type="spellStart"/>
+      <w:r>
+        <w:t>CybOX</w:t>
+      </w:r>
+      <w:proofErr w:type="spellEnd"/>
+      <w:r>
+        <w:t xml:space="preserve"> Common data model.  </w:t>
+      </w:r>
+      <w:r>
+        <w:t>Other diagrams that are included correspond to classes that specialize a superclass and abstract or generalized classes that are extended by one or more subclasses</w:t>
+      </w:r>
+      <w:r>
+        <w:t>.</w:t>
+      </w:r>
+    </w:p>
+    <w:p>
+      <w:pPr>
+        <w:spacing w:before="80" w:after="240"/>
+      </w:pPr>
+      <w:r>
+        <w:t>In UML diagrams, classes are often presented with their attributes elided, to avoid clutter.  The fully described class can usually be found in a related diagram.  A class presented with an empty section at the bottom of the icon indicates that there are no attributes other than those that are visualized using associations.</w:t>
+      </w:r>
+    </w:p>
+    <w:p>
+      <w:pPr>
+        <w:pStyle w:val="Heading4"/>
+      </w:pPr>
+      <w:bookmarkStart w:id="30" w:name="_Toc426119873"/>
+      <w:bookmarkStart w:id="31" w:name="_Toc438033292"/>
+      <w:r>
+        <w:t>Class Properties</w:t>
+      </w:r>
       <w:bookmarkEnd w:id="26"/>
+      <w:bookmarkEnd w:id="30"/>
+      <w:bookmarkEnd w:id="31"/>
     </w:p>
     <w:p>
       <w:pPr>
         <w:spacing w:before="80" w:after="240"/>
       </w:pPr>
-      <w:bookmarkStart w:id="27" w:name="_Toc398719452"/>
-      <w:bookmarkStart w:id="28" w:name="_Toc389570606"/>
-      <w:bookmarkStart w:id="29" w:name="_Toc389581076"/>
-      <w:bookmarkStart w:id="30" w:name="_Ref394436861"/>
-      <w:r>
-        <w:t xml:space="preserve">This specification makes use of UML diagrams to visually depict relationships between CybOX Language constructs. Note that the diagrams have been extracted directly from the full UML model for CybOX; they have not been constructed purely for inclusion in the specification documents.  Typically, diagrams are included for the primary class of a data model, and for any other class where the visualization of its relationships between other classes would be useful.  This implies that there will be very few diagrams for classes whose only properties are either a data type or a class from the CybOX Common data model.  </w:t>
-      </w:r>
-      <w:r>
-        <w:t>Other diagrams that are included correspond to classes that specialize a superclass and abstract or generalized classes that are extended by one or more subclasses</w:t>
+      <w:r>
+        <w:t>Generally, a class property can be shown in a UML diagram as either an attribute or an association (i.e., the distinction between attributes and associations is somewhat subjective).  In order to make the size of UML diagrams in the specifications manageable, we have chosen to capture most properties as attributes and to capture only higher level properties as associations, especially in the main top-level component diagrams.  In particular, we will always capture properties of UML data types as attributes</w:t>
       </w:r>
       <w:r>
         <w:t>.</w:t>
       </w:r>
-    </w:p>
-    <w:p>
-      <w:pPr>
-        <w:spacing w:before="80" w:after="240"/>
-      </w:pPr>
-      <w:r>
-        <w:t>In UML diagrams, classes are often presented with their attributes elided, to avoid clutter.  The fully described class can usually be found in a related diagram.  A class presented with an empty section at the bottom of the icon indicates that there are no attributes other than those that are visualized using associations.</w:t>
+      <w:r>
+        <w:t xml:space="preserve">  </w:t>
       </w:r>
     </w:p>
     <w:p>
       <w:pPr>
         <w:pStyle w:val="Heading4"/>
       </w:pPr>
-      <w:bookmarkStart w:id="31" w:name="_Toc426119873"/>
-      <w:bookmarkStart w:id="32" w:name="_Toc438033292"/>
-      <w:r>
-        <w:t>Class Properties</w:t>
-      </w:r>
-      <w:bookmarkEnd w:id="27"/>
-      <w:bookmarkEnd w:id="31"/>
+      <w:bookmarkStart w:id="32" w:name="_Toc398719453"/>
+      <w:bookmarkStart w:id="33" w:name="_Toc426119874"/>
+      <w:bookmarkStart w:id="34" w:name="_Toc438033293"/>
+      <w:r>
+        <w:t>Diagram Icons and Arrow Types</w:t>
+      </w:r>
       <w:bookmarkEnd w:id="32"/>
-    </w:p>
-    <w:p>
-      <w:pPr>
-        <w:spacing w:before="80" w:after="240"/>
-      </w:pPr>
-      <w:r>
-        <w:t>Generally, a class property can be shown in a UML diagram as either an attribute or an association (i.e., the distinction between attributes and associations is somewhat subjective).  In order to make the size of UML diagrams in the specifications manageable, we have chosen to capture most properties as attributes and to capture only higher level properties as associations, especially in the main top-level component diagrams.  In particular, we will always capture properties of UML data types as attributes</w:t>
-      </w:r>
-      <w:r>
-        <w:t>.</w:t>
-      </w:r>
-      <w:r>
-        <w:t xml:space="preserve">  </w:t>
-      </w:r>
-    </w:p>
-    <w:p>
-      <w:pPr>
-        <w:pStyle w:val="Heading4"/>
-      </w:pPr>
-      <w:bookmarkStart w:id="33" w:name="_Toc398719453"/>
-      <w:bookmarkStart w:id="34" w:name="_Toc426119874"/>
-      <w:bookmarkStart w:id="35" w:name="_Toc438033293"/>
-      <w:r>
-        <w:t>Diagram Icons and Arrow Types</w:t>
-      </w:r>
       <w:bookmarkEnd w:id="33"/>
       <w:bookmarkEnd w:id="34"/>
-      <w:bookmarkEnd w:id="35"/>
     </w:p>
     <w:p>
       <w:pPr>
@@ -9323,57 +9975,31 @@
         <w:spacing w:after="120"/>
         <w:jc w:val="center"/>
       </w:pPr>
-      <w:bookmarkStart w:id="36" w:name="_Ref397637630"/>
-      <w:bookmarkStart w:id="37" w:name="_Toc426119876"/>
+      <w:bookmarkStart w:id="35" w:name="_Ref397637630"/>
+      <w:bookmarkStart w:id="36" w:name="_Toc426119876"/>
       <w:r>
         <w:t xml:space="preserve">Table </w:t>
       </w:r>
-      <w:r>
-        <w:fldChar w:fldCharType="begin"/>
-      </w:r>
-      <w:r>
-        <w:instrText xml:space="preserve"> STYLEREF 1 \s </w:instrText>
-      </w:r>
-      <w:r>
-        <w:fldChar w:fldCharType="separate"/>
-      </w:r>
-      <w:r>
-        <w:rPr>
-          <w:noProof/>
-        </w:rPr>
-        <w:t>1</w:t>
-      </w:r>
-      <w:r>
-        <w:rPr>
-          <w:noProof/>
-        </w:rPr>
-        <w:fldChar w:fldCharType="end"/>
-      </w:r>
+      <w:fldSimple w:instr=" STYLEREF 1 \s ">
+        <w:r>
+          <w:rPr>
+            <w:noProof/>
+          </w:rPr>
+          <w:t>1</w:t>
+        </w:r>
+      </w:fldSimple>
       <w:r>
         <w:noBreakHyphen/>
       </w:r>
-      <w:r>
-        <w:fldChar w:fldCharType="begin"/>
-      </w:r>
-      <w:r>
-        <w:instrText xml:space="preserve"> SEQ Table \* ARABIC \s 1 </w:instrText>
-      </w:r>
-      <w:r>
-        <w:fldChar w:fldCharType="separate"/>
-      </w:r>
-      <w:r>
-        <w:rPr>
-          <w:noProof/>
-        </w:rPr>
-        <w:t>1</w:t>
-      </w:r>
-      <w:r>
-        <w:rPr>
-          <w:noProof/>
-        </w:rPr>
-        <w:fldChar w:fldCharType="end"/>
-      </w:r>
-      <w:bookmarkEnd w:id="36"/>
+      <w:fldSimple w:instr=" SEQ Table \* ARABIC \s 1 ">
+        <w:r>
+          <w:rPr>
+            <w:noProof/>
+          </w:rPr>
+          <w:t>1</w:t>
+        </w:r>
+      </w:fldSimple>
+      <w:bookmarkEnd w:id="35"/>
       <w:r>
         <w:t xml:space="preserve">.  </w:t>
       </w:r>
@@ -9617,10 +10243,10 @@
                   <v:path o:extrusionok="f" gradientshapeok="t" o:connecttype="rect"/>
                   <o:lock v:ext="edit" aspectratio="t"/>
                 </v:shapetype>
-                <v:shape id="_x0000_i1025" type="#_x0000_t75" style="width:24pt;height:21pt" o:ole="">
+                <v:shape id="_x0000_i1025" type="#_x0000_t75" style="width:24.25pt;height:20.65pt" o:ole="">
                   <v:imagedata r:id="rId26" o:title=""/>
                 </v:shape>
-                <o:OLEObject Type="Embed" ProgID="PBrush" ShapeID="_x0000_i1025" DrawAspect="Content" ObjectID="_1511862128" r:id="rId27"/>
+                <o:OLEObject Type="Embed" ProgID="PBrush" ShapeID="_x0000_i1025" DrawAspect="Content" ObjectID="_1512205026" r:id="rId27"/>
               </w:object>
             </w:r>
           </w:p>
@@ -9773,10 +10399,10 @@
             </w:pPr>
             <w:r>
               <w:object w:dxaOrig="270" w:dyaOrig="195" w14:anchorId="17A03576">
-                <v:shape id="_x0000_i1026" type="#_x0000_t75" style="width:14pt;height:14pt" o:ole="">
+                <v:shape id="_x0000_i1026" type="#_x0000_t75" style="width:14.25pt;height:14.25pt" o:ole="">
                   <v:imagedata r:id="rId29" o:title=""/>
                 </v:shape>
-                <o:OLEObject Type="Embed" ProgID="PBrush" ShapeID="_x0000_i1026" DrawAspect="Content" ObjectID="_1511862129" r:id="rId30"/>
+                <o:OLEObject Type="Embed" ProgID="PBrush" ShapeID="_x0000_i1026" DrawAspect="Content" ObjectID="_1512205027" r:id="rId30"/>
               </w:object>
             </w:r>
           </w:p>
@@ -9833,10 +10459,10 @@
             </w:pPr>
             <w:r>
               <w:object w:dxaOrig="210" w:dyaOrig="150" w14:anchorId="782FB4A6">
-                <v:shape id="_x0000_i1027" type="#_x0000_t75" style="width:14pt;height:14pt" o:ole="">
+                <v:shape id="_x0000_i1027" type="#_x0000_t75" style="width:14.25pt;height:14.25pt" o:ole="">
                   <v:imagedata r:id="rId31" o:title=""/>
                 </v:shape>
-                <o:OLEObject Type="Embed" ProgID="PBrush" ShapeID="_x0000_i1027" DrawAspect="Content" ObjectID="_1511862130" r:id="rId32"/>
+                <o:OLEObject Type="Embed" ProgID="PBrush" ShapeID="_x0000_i1027" DrawAspect="Content" ObjectID="_1512205028" r:id="rId32"/>
               </w:object>
             </w:r>
           </w:p>
@@ -10019,10 +10645,10 @@
                 <w:color w:val="000000" w:themeColor="text1"/>
               </w:rPr>
               <w:object w:dxaOrig="1140" w:dyaOrig="780" w14:anchorId="59323AC4">
-                <v:shape id="_x0000_i1028" type="#_x0000_t75" style="width:58pt;height:35pt" o:ole="">
+                <v:shape id="_x0000_i1028" type="#_x0000_t75" style="width:57.75pt;height:34.95pt" o:ole="">
                   <v:imagedata r:id="rId33" o:title=""/>
                 </v:shape>
-                <o:OLEObject Type="Embed" ProgID="PBrush" ShapeID="_x0000_i1028" DrawAspect="Content" ObjectID="_1511862131" r:id="rId34"/>
+                <o:OLEObject Type="Embed" ProgID="PBrush" ShapeID="_x0000_i1028" DrawAspect="Content" ObjectID="_1512205029" r:id="rId34"/>
               </w:object>
             </w:r>
           </w:p>
@@ -10058,15 +10684,15 @@
       <w:pPr>
         <w:pStyle w:val="Heading3"/>
       </w:pPr>
-      <w:bookmarkStart w:id="38" w:name="_Toc438033294"/>
+      <w:bookmarkStart w:id="37" w:name="_Toc438033294"/>
       <w:r>
         <w:t>Property Table Notation</w:t>
       </w:r>
+      <w:bookmarkEnd w:id="27"/>
       <w:bookmarkEnd w:id="28"/>
       <w:bookmarkEnd w:id="29"/>
-      <w:bookmarkEnd w:id="30"/>
+      <w:bookmarkEnd w:id="36"/>
       <w:bookmarkEnd w:id="37"/>
-      <w:bookmarkEnd w:id="38"/>
     </w:p>
     <w:p>
       <w:pPr>
@@ -10154,7 +10780,15 @@
         <w:t>type</w:t>
       </w:r>
       <w:r>
-        <w:t xml:space="preserve"> column to reflect the datatype of the property, a multiplicity column to reflect the allowed number of occurrences of the property, and a description column that describe</w:t>
+        <w:t xml:space="preserve"> column to reflect the </w:t>
+      </w:r>
+      <w:proofErr w:type="spellStart"/>
+      <w:r>
+        <w:t>datatype</w:t>
+      </w:r>
+      <w:proofErr w:type="spellEnd"/>
+      <w:r>
+        <w:t xml:space="preserve"> of the property, a multiplicity column to reflect the allowed number of occurrences of the property, and a description column that describe</w:t>
       </w:r>
       <w:r>
         <w:t>s</w:t>
@@ -10199,22 +10833,30 @@
       <w:pPr>
         <w:pStyle w:val="Heading3"/>
       </w:pPr>
-      <w:bookmarkStart w:id="39" w:name="_Toc412205415"/>
-      <w:bookmarkStart w:id="40" w:name="_Toc426119877"/>
-      <w:bookmarkStart w:id="41" w:name="_Toc438033295"/>
+      <w:bookmarkStart w:id="38" w:name="_Toc412205415"/>
+      <w:bookmarkStart w:id="39" w:name="_Toc426119877"/>
+      <w:bookmarkStart w:id="40" w:name="_Toc438033295"/>
       <w:r>
         <w:t>Property and Class Descriptions</w:t>
       </w:r>
+      <w:bookmarkEnd w:id="38"/>
       <w:bookmarkEnd w:id="39"/>
       <w:bookmarkEnd w:id="40"/>
-      <w:bookmarkEnd w:id="41"/>
     </w:p>
     <w:p>
       <w:pPr>
         <w:spacing w:before="80" w:after="240"/>
       </w:pPr>
       <w:r>
-        <w:t xml:space="preserve">Each class and property defined in CybOX is described using the format, “The X property </w:t>
+        <w:t xml:space="preserve">Each class and property defined in </w:t>
+      </w:r>
+      <w:proofErr w:type="spellStart"/>
+      <w:r>
+        <w:t>CybOX</w:t>
+      </w:r>
+      <w:proofErr w:type="spellEnd"/>
+      <w:r>
+        <w:t xml:space="preserve"> is described using the format, “The X property </w:t>
       </w:r>
       <w:r>
         <w:rPr>
@@ -10229,7 +10871,15 @@
         <w:t xml:space="preserve"> </w:t>
       </w:r>
       <w:r>
-        <w:t xml:space="preserve">Y.”  For example, in the specification for the CybOX Core data model, we write, “The </w:t>
+        <w:t xml:space="preserve">Y.”  For example, in the specification for the </w:t>
+      </w:r>
+      <w:proofErr w:type="spellStart"/>
+      <w:r>
+        <w:t>CybOX</w:t>
+      </w:r>
+      <w:proofErr w:type="spellEnd"/>
+      <w:r>
+        <w:t xml:space="preserve"> Core data model, we write, “The </w:t>
       </w:r>
       <w:r>
         <w:rPr>
@@ -10255,7 +10905,15 @@
         <w:spacing w:before="80" w:after="240"/>
       </w:pPr>
       <w:r>
-        <w:t xml:space="preserve">However, we thought that using a wide variety of verb phrases might confuse a reader of a specification document because the meaning of each verb could be interpreted slightly differently.  On the other hand, we didn’t want to use a single, generic verb, such as “describes,” because although the different verb choices may or may not be meaningful from an implementation standpoint, a distinction could be useful to those interested in the modeling aspect of CybOX.  </w:t>
+        <w:t xml:space="preserve">However, we thought that using a wide variety of verb phrases might confuse a reader of a specification document because the meaning of each verb could be interpreted slightly differently.  On the other hand, we didn’t want to use a single, generic verb, such as “describes,” because although the different verb choices may or may not be meaningful from an implementation standpoint, a distinction could be useful to those interested in the modeling aspect of </w:t>
+      </w:r>
+      <w:proofErr w:type="spellStart"/>
+      <w:r>
+        <w:t>CybOX</w:t>
+      </w:r>
+      <w:proofErr w:type="spellEnd"/>
+      <w:r>
+        <w:t xml:space="preserve">.  </w:t>
       </w:r>
     </w:p>
     <w:p>
@@ -10316,12 +10974,14 @@
                 <w:b/>
               </w:rPr>
             </w:pPr>
+            <w:proofErr w:type="spellStart"/>
             <w:r>
               <w:rPr>
                 <w:b/>
               </w:rPr>
               <w:t>CybOX</w:t>
             </w:r>
+            <w:proofErr w:type="spellEnd"/>
             <w:r>
               <w:rPr>
                 <w:b/>
@@ -10397,6 +11057,7 @@
             <w:r>
               <w:t xml:space="preserve">The </w:t>
             </w:r>
+            <w:proofErr w:type="spellStart"/>
             <w:r>
               <w:rPr>
                 <w:rFonts w:ascii="Courier New" w:hAnsi="Courier New" w:cs="Courier New"/>
@@ -10409,6 +11070,7 @@
               </w:rPr>
               <w:t>Source</w:t>
             </w:r>
+            <w:proofErr w:type="spellEnd"/>
             <w:r>
               <w:t xml:space="preserve"> property characterizes the source of the </w:t>
             </w:r>
@@ -10563,12 +11225,14 @@
             <w:r>
               <w:t xml:space="preserve">The </w:t>
             </w:r>
+            <w:proofErr w:type="spellStart"/>
             <w:r>
               <w:rPr>
                 <w:rFonts w:ascii="Courier New" w:hAnsi="Courier New" w:cs="Courier New"/>
               </w:rPr>
               <w:t>Obfuscation_Technique</w:t>
             </w:r>
+            <w:proofErr w:type="spellEnd"/>
             <w:r>
               <w:t xml:space="preserve"> property </w:t>
             </w:r>
@@ -10663,12 +11327,14 @@
             <w:r>
               <w:t xml:space="preserve">The </w:t>
             </w:r>
+            <w:proofErr w:type="spellStart"/>
             <w:r>
               <w:rPr>
                 <w:rFonts w:ascii="Courier New" w:hAnsi="Courier New" w:cs="Courier New"/>
               </w:rPr>
               <w:t>cybox_major_version</w:t>
             </w:r>
+            <w:proofErr w:type="spellEnd"/>
             <w:r>
               <w:t xml:space="preserve"> property </w:t>
             </w:r>
@@ -10679,7 +11345,15 @@
               <w:t>specifies</w:t>
             </w:r>
             <w:r>
-              <w:t xml:space="preserve"> the major version of the CybOX language used for the set of Observables</w:t>
+              <w:t xml:space="preserve"> the major version of the </w:t>
+            </w:r>
+            <w:proofErr w:type="spellStart"/>
+            <w:r>
+              <w:t>CybOX</w:t>
+            </w:r>
+            <w:proofErr w:type="spellEnd"/>
+            <w:r>
+              <w:t xml:space="preserve"> language used for the set of Observables</w:t>
             </w:r>
             <w:r>
               <w:t>.</w:t>
@@ -10692,15 +11366,15 @@
       <w:pPr>
         <w:pStyle w:val="Heading2"/>
       </w:pPr>
-      <w:bookmarkStart w:id="42" w:name="_Ref428537349"/>
-      <w:bookmarkStart w:id="43" w:name="_Toc427275785"/>
-      <w:bookmarkStart w:id="44" w:name="_Toc438033296"/>
+      <w:bookmarkStart w:id="41" w:name="_Ref428537349"/>
+      <w:bookmarkStart w:id="42" w:name="_Toc427275785"/>
+      <w:bookmarkStart w:id="43" w:name="_Toc438033296"/>
       <w:r>
         <w:t>Terminology</w:t>
       </w:r>
+      <w:bookmarkEnd w:id="41"/>
       <w:bookmarkEnd w:id="42"/>
       <w:bookmarkEnd w:id="43"/>
-      <w:bookmarkEnd w:id="44"/>
     </w:p>
     <w:p>
       <w:r>
@@ -10886,52 +11560,59 @@
       <w:pPr>
         <w:pStyle w:val="Heading2"/>
       </w:pPr>
-      <w:bookmarkStart w:id="45" w:name="_Ref7502892"/>
-      <w:bookmarkStart w:id="46" w:name="_Toc12011611"/>
-      <w:bookmarkStart w:id="47" w:name="_Toc85472894"/>
-      <w:bookmarkStart w:id="48" w:name="_Toc287332008"/>
-      <w:bookmarkStart w:id="49" w:name="_Toc427275786"/>
-      <w:bookmarkStart w:id="50" w:name="_Toc438033297"/>
+      <w:bookmarkStart w:id="44" w:name="_Ref7502892"/>
+      <w:bookmarkStart w:id="45" w:name="_Toc12011611"/>
+      <w:bookmarkStart w:id="46" w:name="_Toc85472894"/>
+      <w:bookmarkStart w:id="47" w:name="_Toc287332008"/>
+      <w:bookmarkStart w:id="48" w:name="_Toc427275786"/>
+      <w:bookmarkStart w:id="49" w:name="_Toc438033297"/>
       <w:r>
         <w:t>Normative</w:t>
       </w:r>
+      <w:bookmarkEnd w:id="44"/>
       <w:bookmarkEnd w:id="45"/>
+      <w:r>
+        <w:t xml:space="preserve"> References</w:t>
+      </w:r>
       <w:bookmarkEnd w:id="46"/>
-      <w:r>
-        <w:t xml:space="preserve"> References</w:t>
-      </w:r>
       <w:bookmarkEnd w:id="47"/>
       <w:bookmarkEnd w:id="48"/>
       <w:bookmarkEnd w:id="49"/>
+    </w:p>
+    <w:p>
+      <w:pPr>
+        <w:pStyle w:val="Ref"/>
+      </w:pPr>
+      <w:r>
+        <w:rPr>
+          <w:rStyle w:val="Refterm"/>
+        </w:rPr>
+        <w:t>[</w:t>
+      </w:r>
+      <w:bookmarkStart w:id="50" w:name="rfc2119"/>
+      <w:r>
+        <w:rPr>
+          <w:rStyle w:val="Refterm"/>
+        </w:rPr>
+        <w:t>RFC2119</w:t>
+      </w:r>
       <w:bookmarkEnd w:id="50"/>
-    </w:p>
-    <w:p>
-      <w:pPr>
-        <w:pStyle w:val="Ref"/>
-      </w:pPr>
       <w:r>
         <w:rPr>
           <w:rStyle w:val="Refterm"/>
         </w:rPr>
-        <w:t>[</w:t>
-      </w:r>
-      <w:bookmarkStart w:id="51" w:name="rfc2119"/>
-      <w:r>
-        <w:rPr>
-          <w:rStyle w:val="Refterm"/>
-        </w:rPr>
-        <w:t>RFC2119</w:t>
-      </w:r>
-      <w:bookmarkEnd w:id="51"/>
-      <w:r>
-        <w:rPr>
-          <w:rStyle w:val="Refterm"/>
-        </w:rPr>
         <w:t>]</w:t>
       </w:r>
       <w:r>
         <w:tab/>
-        <w:t xml:space="preserve">Bradner, S., </w:t>
+      </w:r>
+      <w:proofErr w:type="spellStart"/>
+      <w:r>
+        <w:t>Bradner</w:t>
+      </w:r>
+      <w:proofErr w:type="spellEnd"/>
+      <w:r>
+        <w:t xml:space="preserve">, S., </w:t>
       </w:r>
       <w:r>
         <w:t>“Key words for use in RFCs to Indicate Requirement Levels”</w:t>
@@ -10955,14 +11636,14 @@
       <w:pPr>
         <w:pStyle w:val="Heading1"/>
       </w:pPr>
-      <w:bookmarkStart w:id="52" w:name="_Ref428537380"/>
-      <w:bookmarkStart w:id="53" w:name="_Toc438033298"/>
+      <w:bookmarkStart w:id="51" w:name="_Ref428537380"/>
+      <w:bookmarkStart w:id="52" w:name="_Toc438033298"/>
       <w:r>
         <w:lastRenderedPageBreak/>
         <w:t>Background Information</w:t>
       </w:r>
+      <w:bookmarkEnd w:id="51"/>
       <w:bookmarkEnd w:id="52"/>
-      <w:bookmarkEnd w:id="53"/>
     </w:p>
     <w:p>
       <w:r>
@@ -11032,20 +11713,36 @@
         <w:spacing w:before="360" w:after="60"/>
         <w:ind w:left="540" w:hanging="540"/>
       </w:pPr>
-      <w:bookmarkStart w:id="54" w:name="_Toc426119879"/>
-      <w:bookmarkStart w:id="55" w:name="_Toc438033299"/>
+      <w:bookmarkStart w:id="53" w:name="_Toc426119879"/>
+      <w:bookmarkStart w:id="54" w:name="_Toc438033299"/>
       <w:r>
         <w:t>Cyber Observables</w:t>
       </w:r>
+      <w:bookmarkEnd w:id="53"/>
       <w:bookmarkEnd w:id="54"/>
-      <w:bookmarkEnd w:id="55"/>
     </w:p>
     <w:p>
       <w:pPr>
         <w:spacing w:after="240"/>
       </w:pPr>
       <w:r>
-        <w:t>A cyber observable is a dynamic event or a stateful property that occurs, or may occur, in the operational cyber domain. Examples of stateful properties include the value of a registry key, the MD5 hash of a file, and an IP address. Examples of events include the deletion of a file, the receipt of an HTTP GET request, and the creation of a remote thread.</w:t>
+        <w:t xml:space="preserve">A cyber observable is a dynamic event or a </w:t>
+      </w:r>
+      <w:proofErr w:type="spellStart"/>
+      <w:r>
+        <w:t>stateful</w:t>
+      </w:r>
+      <w:proofErr w:type="spellEnd"/>
+      <w:r>
+        <w:t xml:space="preserve"> property that occurs, or may occur, in the operational cyber domain. Examples of </w:t>
+      </w:r>
+      <w:proofErr w:type="spellStart"/>
+      <w:r>
+        <w:t>stateful</w:t>
+      </w:r>
+      <w:proofErr w:type="spellEnd"/>
+      <w:r>
+        <w:t xml:space="preserve"> properties include the value of a registry key, the MD5 hash of a file, and an IP address. Examples of events include the deletion of a file, the receipt of an HTTP GET request, and the creation of a remote thread.</w:t>
       </w:r>
     </w:p>
     <w:p>
@@ -11062,17 +11759,33 @@
         <w:spacing w:before="360" w:after="60"/>
         <w:ind w:left="540" w:hanging="540"/>
       </w:pPr>
-      <w:bookmarkStart w:id="56" w:name="_Toc438033300"/>
-      <w:bookmarkStart w:id="57" w:name="_Toc287332011"/>
-      <w:bookmarkStart w:id="58" w:name="_Toc409437263"/>
+      <w:bookmarkStart w:id="55" w:name="_Toc438033300"/>
+      <w:bookmarkStart w:id="56" w:name="_Toc287332011"/>
+      <w:bookmarkStart w:id="57" w:name="_Toc409437263"/>
       <w:r>
         <w:t>Objects</w:t>
       </w:r>
-      <w:bookmarkEnd w:id="56"/>
-    </w:p>
-    <w:p>
-      <w:r>
-        <w:t xml:space="preserve">Objects in CybOX are individual data models for characterizing a particular cyber entity, such as a Windows registry key, or an Email Message. Accordingly, each release of the CybOX language includes a particular set of Objects that are part of the release. The data model for each of these Objects is defined by its own specification that describes the context-specific classes and properties that compose the Object.  </w:t>
+      <w:bookmarkEnd w:id="55"/>
+    </w:p>
+    <w:p>
+      <w:r>
+        <w:t xml:space="preserve">Objects in </w:t>
+      </w:r>
+      <w:proofErr w:type="spellStart"/>
+      <w:r>
+        <w:t>CybOX</w:t>
+      </w:r>
+      <w:proofErr w:type="spellEnd"/>
+      <w:r>
+        <w:t xml:space="preserve"> are individual data models for characterizing a particular cyber entity, such as a Windows registry key, or an Email Message. Accordingly, each release of the </w:t>
+      </w:r>
+      <w:proofErr w:type="spellStart"/>
+      <w:r>
+        <w:t>CybOX</w:t>
+      </w:r>
+      <w:proofErr w:type="spellEnd"/>
+      <w:r>
+        <w:t xml:space="preserve"> language includes a particular set of Objects that are part of the release. The data model for each of these Objects is defined by its own specification that describes the context-specific classes and properties that compose the Object.  </w:t>
       </w:r>
     </w:p>
     <w:p>
@@ -11089,28 +11802,33 @@
       <w:pPr>
         <w:pStyle w:val="Heading1"/>
       </w:pPr>
-      <w:bookmarkStart w:id="59" w:name="_Ref435529462"/>
-      <w:bookmarkStart w:id="60" w:name="_Ref435529859"/>
-      <w:bookmarkStart w:id="61" w:name="_Ref435532324"/>
-      <w:bookmarkStart w:id="62" w:name="_Toc438033301"/>
+      <w:bookmarkStart w:id="58" w:name="_Ref435529462"/>
+      <w:bookmarkStart w:id="59" w:name="_Ref435529859"/>
+      <w:bookmarkStart w:id="60" w:name="_Ref435532324"/>
+      <w:bookmarkStart w:id="61" w:name="_Toc438033301"/>
       <w:r>
         <w:lastRenderedPageBreak/>
         <w:t>Data Model</w:t>
       </w:r>
+      <w:bookmarkEnd w:id="58"/>
       <w:bookmarkEnd w:id="59"/>
       <w:bookmarkEnd w:id="60"/>
       <w:bookmarkEnd w:id="61"/>
+    </w:p>
+    <w:p>
+      <w:pPr>
+        <w:pStyle w:val="Heading2"/>
+      </w:pPr>
+      <w:bookmarkStart w:id="62" w:name="_Toc438033302"/>
+      <w:proofErr w:type="spellStart"/>
+      <w:r>
+        <w:t>ImageFileObjectType</w:t>
+      </w:r>
+      <w:proofErr w:type="spellEnd"/>
+      <w:r>
+        <w:t xml:space="preserve"> Class</w:t>
+      </w:r>
       <w:bookmarkEnd w:id="62"/>
-    </w:p>
-    <w:p>
-      <w:pPr>
-        <w:pStyle w:val="Heading2"/>
-      </w:pPr>
-      <w:bookmarkStart w:id="63" w:name="_Toc438033302"/>
-      <w:r>
-        <w:t>ImageFileObjectType Class</w:t>
-      </w:r>
-      <w:bookmarkEnd w:id="63"/>
     </w:p>
     <w:p>
       <w:pPr>
@@ -11123,12 +11841,14 @@
       <w:r>
         <w:t xml:space="preserve">The </w:t>
       </w:r>
+      <w:proofErr w:type="spellStart"/>
       <w:r>
         <w:rPr>
           <w:rFonts w:ascii="Courier New" w:hAnsi="Courier New" w:cs="Courier New"/>
         </w:rPr>
         <w:t>ImageFileObjectType</w:t>
       </w:r>
+      <w:proofErr w:type="spellEnd"/>
       <w:r>
         <w:t xml:space="preserve"> class is intended to characterize image files.</w:t>
       </w:r>
@@ -11144,12 +11864,14 @@
         </w:rPr>
         <w:t xml:space="preserve">The UML diagram corresponding to the </w:t>
       </w:r>
+      <w:proofErr w:type="spellStart"/>
       <w:r>
         <w:rPr>
           <w:rFonts w:ascii="Courier New" w:hAnsi="Courier New" w:cs="Courier New"/>
         </w:rPr>
         <w:t>ImageFileObjectType</w:t>
       </w:r>
+      <w:proofErr w:type="spellEnd"/>
       <w:r>
         <w:t xml:space="preserve"> </w:t>
       </w:r>
@@ -11291,39 +12013,67 @@
         <w:spacing w:after="240"/>
         <w:jc w:val="center"/>
       </w:pPr>
-      <w:bookmarkStart w:id="64" w:name="_Ref395023936"/>
+      <w:bookmarkStart w:id="63" w:name="_Ref395023936"/>
       <w:r>
         <w:t xml:space="preserve">Figure </w:t>
       </w:r>
-      <w:fldSimple w:instr=" STYLEREF 1 \s ">
-        <w:r>
-          <w:rPr>
-            <w:noProof/>
-          </w:rPr>
-          <w:t>3</w:t>
-        </w:r>
-      </w:fldSimple>
+      <w:r>
+        <w:fldChar w:fldCharType="begin"/>
+      </w:r>
+      <w:r>
+        <w:instrText xml:space="preserve"> STYLEREF 1 \s </w:instrText>
+      </w:r>
+      <w:r>
+        <w:fldChar w:fldCharType="separate"/>
+      </w:r>
+      <w:r>
+        <w:rPr>
+          <w:noProof/>
+        </w:rPr>
+        <w:t>3</w:t>
+      </w:r>
+      <w:r>
+        <w:rPr>
+          <w:noProof/>
+        </w:rPr>
+        <w:fldChar w:fldCharType="end"/>
+      </w:r>
       <w:r>
         <w:noBreakHyphen/>
       </w:r>
-      <w:fldSimple w:instr=" SEQ Figure \* ARABIC \s 1 ">
-        <w:r>
-          <w:rPr>
-            <w:noProof/>
-          </w:rPr>
-          <w:t>1</w:t>
-        </w:r>
-      </w:fldSimple>
-      <w:bookmarkEnd w:id="64"/>
+      <w:r>
+        <w:fldChar w:fldCharType="begin"/>
+      </w:r>
+      <w:r>
+        <w:instrText xml:space="preserve"> SEQ Figure \* ARABIC \s 1 </w:instrText>
+      </w:r>
+      <w:r>
+        <w:fldChar w:fldCharType="separate"/>
+      </w:r>
+      <w:r>
+        <w:rPr>
+          <w:noProof/>
+        </w:rPr>
+        <w:t>1</w:t>
+      </w:r>
+      <w:r>
+        <w:rPr>
+          <w:noProof/>
+        </w:rPr>
+        <w:fldChar w:fldCharType="end"/>
+      </w:r>
+      <w:bookmarkEnd w:id="63"/>
       <w:r>
         <w:t xml:space="preserve">. UML diagram of the </w:t>
       </w:r>
+      <w:proofErr w:type="spellStart"/>
       <w:r>
         <w:rPr>
           <w:rFonts w:ascii="Courier New" w:hAnsi="Courier New" w:cs="Courier New"/>
         </w:rPr>
         <w:t>ImageFileObjectType</w:t>
       </w:r>
+      <w:proofErr w:type="spellEnd"/>
       <w:r>
         <w:t xml:space="preserve"> </w:t>
       </w:r>
@@ -11339,12 +12089,14 @@
       <w:r>
         <w:t xml:space="preserve">The property table of the </w:t>
       </w:r>
+      <w:proofErr w:type="spellStart"/>
       <w:r>
         <w:rPr>
           <w:rFonts w:ascii="Courier New" w:eastAsia="Courier New" w:hAnsi="Courier New" w:cs="Courier New"/>
         </w:rPr>
         <w:t>ImageFileObjectType</w:t>
       </w:r>
+      <w:proofErr w:type="spellEnd"/>
       <w:r>
         <w:t xml:space="preserve"> class is given in</w:t>
       </w:r>
@@ -11431,68 +12183,44 @@
         <w:pStyle w:val="tablecaption"/>
         <w:jc w:val="center"/>
       </w:pPr>
-      <w:bookmarkStart w:id="65" w:name="_Ref435532499"/>
+      <w:bookmarkStart w:id="64" w:name="_Ref435532499"/>
       <w:r>
         <w:t xml:space="preserve">Table </w:t>
       </w:r>
-      <w:r>
-        <w:fldChar w:fldCharType="begin"/>
-      </w:r>
-      <w:r>
-        <w:instrText xml:space="preserve"> STYLEREF 1 \s </w:instrText>
-      </w:r>
-      <w:r>
-        <w:fldChar w:fldCharType="separate"/>
-      </w:r>
-      <w:r>
-        <w:rPr>
-          <w:noProof/>
-        </w:rPr>
-        <w:t>3</w:t>
-      </w:r>
-      <w:r>
-        <w:rPr>
-          <w:noProof/>
-        </w:rPr>
-        <w:fldChar w:fldCharType="end"/>
-      </w:r>
+      <w:fldSimple w:instr=" STYLEREF 1 \s ">
+        <w:r>
+          <w:rPr>
+            <w:noProof/>
+          </w:rPr>
+          <w:t>3</w:t>
+        </w:r>
+      </w:fldSimple>
       <w:r>
         <w:noBreakHyphen/>
       </w:r>
-      <w:r>
-        <w:fldChar w:fldCharType="begin"/>
-      </w:r>
-      <w:r>
-        <w:instrText xml:space="preserve"> SEQ Table \* ARABIC \s 1 </w:instrText>
-      </w:r>
-      <w:r>
-        <w:fldChar w:fldCharType="separate"/>
-      </w:r>
-      <w:r>
-        <w:rPr>
-          <w:noProof/>
-        </w:rPr>
-        <w:t>1</w:t>
-      </w:r>
-      <w:r>
-        <w:rPr>
-          <w:noProof/>
-        </w:rPr>
-        <w:fldChar w:fldCharType="end"/>
-      </w:r>
-      <w:bookmarkEnd w:id="65"/>
+      <w:fldSimple w:instr=" SEQ Table \* ARABIC \s 1 ">
+        <w:r>
+          <w:rPr>
+            <w:noProof/>
+          </w:rPr>
+          <w:t>1</w:t>
+        </w:r>
+      </w:fldSimple>
+      <w:bookmarkEnd w:id="64"/>
       <w:r>
         <w:t xml:space="preserve">. </w:t>
       </w:r>
       <w:r>
         <w:t xml:space="preserve">Properties of the </w:t>
       </w:r>
+      <w:proofErr w:type="spellStart"/>
       <w:r>
         <w:rPr>
           <w:rFonts w:ascii="Courier New" w:eastAsia="Courier New" w:hAnsi="Courier New" w:cs="Courier New"/>
         </w:rPr>
         <w:t>ImageFileObjectType</w:t>
       </w:r>
+      <w:proofErr w:type="spellEnd"/>
       <w:r>
         <w:t xml:space="preserve"> class</w:t>
       </w:r>
@@ -11650,6 +12378,7 @@
             <w:vAlign w:val="center"/>
           </w:tcPr>
           <w:p>
+            <w:proofErr w:type="spellStart"/>
             <w:r>
               <w:rPr>
                 <w:b/>
@@ -11657,6 +12386,7 @@
               <w:lastRenderedPageBreak/>
               <w:t>image_is_compressed</w:t>
             </w:r>
+            <w:proofErr w:type="spellEnd"/>
           </w:p>
         </w:tc>
         <w:tc>
@@ -11672,12 +12402,14 @@
             <w:vAlign w:val="center"/>
           </w:tcPr>
           <w:p>
+            <w:proofErr w:type="spellStart"/>
             <w:r>
               <w:rPr>
                 <w:rFonts w:ascii="Courier New" w:eastAsia="Courier New" w:hAnsi="Courier New" w:cs="Courier New"/>
               </w:rPr>
               <w:t>basicDataTypes:Boolean</w:t>
             </w:r>
+            <w:proofErr w:type="spellEnd"/>
           </w:p>
         </w:tc>
         <w:tc>
@@ -11716,12 +12448,14 @@
             <w:r>
               <w:t xml:space="preserve">The </w:t>
             </w:r>
+            <w:proofErr w:type="spellStart"/>
             <w:r>
               <w:rPr>
                 <w:rFonts w:ascii="Courier New" w:hAnsi="Courier New" w:cs="Courier New"/>
               </w:rPr>
               <w:t>image_is_compressed</w:t>
             </w:r>
+            <w:proofErr w:type="spellEnd"/>
             <w:r>
               <w:t xml:space="preserve"> property specifies whether the image in the image file is compressed.</w:t>
             </w:r>
@@ -11745,12 +12479,14 @@
             <w:vAlign w:val="center"/>
           </w:tcPr>
           <w:p>
+            <w:proofErr w:type="spellStart"/>
             <w:r>
               <w:rPr>
                 <w:b/>
               </w:rPr>
               <w:t>Image_File_Format</w:t>
             </w:r>
+            <w:proofErr w:type="spellEnd"/>
           </w:p>
         </w:tc>
         <w:tc>
@@ -11766,12 +12502,14 @@
             <w:vAlign w:val="center"/>
           </w:tcPr>
           <w:p>
+            <w:proofErr w:type="spellStart"/>
             <w:r>
               <w:rPr>
                 <w:rFonts w:ascii="Courier New" w:eastAsia="Courier New" w:hAnsi="Courier New" w:cs="Courier New"/>
               </w:rPr>
               <w:t>ImageFileFormatType</w:t>
             </w:r>
+            <w:proofErr w:type="spellEnd"/>
           </w:p>
         </w:tc>
         <w:tc>
@@ -11810,21 +12548,25 @@
             <w:r>
               <w:t xml:space="preserve">The </w:t>
             </w:r>
+            <w:proofErr w:type="spellStart"/>
             <w:r>
               <w:rPr>
                 <w:rFonts w:ascii="Courier New" w:hAnsi="Courier New" w:cs="Courier New"/>
               </w:rPr>
               <w:t>Image_File_Format</w:t>
             </w:r>
+            <w:proofErr w:type="spellEnd"/>
             <w:r>
               <w:t xml:space="preserve"> property specifies the name of the file format used in the image file. It is strongly recommended that the values provided in the </w:t>
             </w:r>
+            <w:proofErr w:type="spellStart"/>
             <w:r>
               <w:rPr>
                 <w:rFonts w:ascii="Courier New" w:hAnsi="Courier New" w:cs="Courier New"/>
               </w:rPr>
               <w:t>ImageFileFormatEnum</w:t>
             </w:r>
+            <w:proofErr w:type="spellEnd"/>
             <w:r>
               <w:t xml:space="preserve"> are used for describing common image formats, but other formats may also be specified as a custom string.</w:t>
             </w:r>
@@ -11848,12 +12590,14 @@
             <w:vAlign w:val="center"/>
           </w:tcPr>
           <w:p>
+            <w:proofErr w:type="spellStart"/>
             <w:r>
               <w:rPr>
                 <w:b/>
               </w:rPr>
               <w:t>Image_Height</w:t>
             </w:r>
+            <w:proofErr w:type="spellEnd"/>
           </w:p>
         </w:tc>
         <w:tc>
@@ -11874,20 +12618,30 @@
                 <w:rFonts w:ascii="Courier New" w:eastAsia="Courier New" w:hAnsi="Courier New" w:cs="Courier New"/>
               </w:rPr>
             </w:pPr>
+            <w:proofErr w:type="spellStart"/>
             <w:r>
               <w:rPr>
                 <w:rFonts w:ascii="Courier New" w:eastAsia="Courier New" w:hAnsi="Courier New" w:cs="Courier New"/>
               </w:rPr>
-              <w:t>cyboxCommon:</w:t>
+              <w:t>cyboxCommon</w:t>
+            </w:r>
+            <w:proofErr w:type="spellEnd"/>
+            <w:r>
+              <w:rPr>
+                <w:rFonts w:ascii="Courier New" w:eastAsia="Courier New" w:hAnsi="Courier New" w:cs="Courier New"/>
+              </w:rPr>
+              <w:t>:</w:t>
             </w:r>
           </w:p>
           <w:p>
+            <w:proofErr w:type="spellStart"/>
             <w:r>
               <w:rPr>
                 <w:rFonts w:ascii="Courier New" w:eastAsia="Courier New" w:hAnsi="Courier New" w:cs="Courier New"/>
               </w:rPr>
               <w:t>IntegerObjectPropertyType</w:t>
             </w:r>
+            <w:proofErr w:type="spellEnd"/>
           </w:p>
         </w:tc>
         <w:tc>
@@ -11926,12 +12680,14 @@
             <w:r>
               <w:t xml:space="preserve">The </w:t>
             </w:r>
+            <w:proofErr w:type="spellStart"/>
             <w:r>
               <w:rPr>
                 <w:rFonts w:ascii="Courier New" w:hAnsi="Courier New" w:cs="Courier New"/>
               </w:rPr>
               <w:t>Image_Height</w:t>
             </w:r>
+            <w:proofErr w:type="spellEnd"/>
             <w:r>
               <w:t xml:space="preserve"> property specifies the height of the image in the image file, in pixels.</w:t>
             </w:r>
@@ -11955,12 +12711,14 @@
             <w:vAlign w:val="center"/>
           </w:tcPr>
           <w:p>
+            <w:proofErr w:type="spellStart"/>
             <w:r>
               <w:rPr>
                 <w:b/>
               </w:rPr>
               <w:t>Image_Width</w:t>
             </w:r>
+            <w:proofErr w:type="spellEnd"/>
           </w:p>
         </w:tc>
         <w:tc>
@@ -11981,20 +12739,30 @@
                 <w:rFonts w:ascii="Courier New" w:eastAsia="Courier New" w:hAnsi="Courier New" w:cs="Courier New"/>
               </w:rPr>
             </w:pPr>
+            <w:proofErr w:type="spellStart"/>
             <w:r>
               <w:rPr>
                 <w:rFonts w:ascii="Courier New" w:eastAsia="Courier New" w:hAnsi="Courier New" w:cs="Courier New"/>
               </w:rPr>
-              <w:t>cyboxCommon:</w:t>
+              <w:t>cyboxCommon</w:t>
+            </w:r>
+            <w:proofErr w:type="spellEnd"/>
+            <w:r>
+              <w:rPr>
+                <w:rFonts w:ascii="Courier New" w:eastAsia="Courier New" w:hAnsi="Courier New" w:cs="Courier New"/>
+              </w:rPr>
+              <w:t>:</w:t>
             </w:r>
           </w:p>
           <w:p>
+            <w:proofErr w:type="spellStart"/>
             <w:r>
               <w:rPr>
                 <w:rFonts w:ascii="Courier New" w:eastAsia="Courier New" w:hAnsi="Courier New" w:cs="Courier New"/>
               </w:rPr>
               <w:t>IntegerObjectPropertyType</w:t>
             </w:r>
+            <w:proofErr w:type="spellEnd"/>
           </w:p>
         </w:tc>
         <w:tc>
@@ -12033,12 +12801,14 @@
             <w:r>
               <w:t xml:space="preserve">The </w:t>
             </w:r>
+            <w:proofErr w:type="spellStart"/>
             <w:r>
               <w:rPr>
                 <w:rFonts w:ascii="Courier New" w:hAnsi="Courier New" w:cs="Courier New"/>
               </w:rPr>
               <w:t>Image_Width</w:t>
             </w:r>
+            <w:proofErr w:type="spellEnd"/>
             <w:r>
               <w:t xml:space="preserve"> property specifies the width of the image in the image file, in pixels.</w:t>
             </w:r>
@@ -12062,12 +12832,14 @@
             <w:vAlign w:val="center"/>
           </w:tcPr>
           <w:p>
+            <w:proofErr w:type="spellStart"/>
             <w:r>
               <w:rPr>
                 <w:b/>
               </w:rPr>
               <w:t>Bits_Per_Pixel</w:t>
             </w:r>
+            <w:proofErr w:type="spellEnd"/>
           </w:p>
         </w:tc>
         <w:tc>
@@ -12088,20 +12860,30 @@
                 <w:rFonts w:ascii="Courier New" w:eastAsia="Courier New" w:hAnsi="Courier New" w:cs="Courier New"/>
               </w:rPr>
             </w:pPr>
+            <w:proofErr w:type="spellStart"/>
             <w:r>
               <w:rPr>
                 <w:rFonts w:ascii="Courier New" w:eastAsia="Courier New" w:hAnsi="Courier New" w:cs="Courier New"/>
               </w:rPr>
-              <w:t>cyboxCommon:</w:t>
+              <w:t>cyboxCommon</w:t>
+            </w:r>
+            <w:proofErr w:type="spellEnd"/>
+            <w:r>
+              <w:rPr>
+                <w:rFonts w:ascii="Courier New" w:eastAsia="Courier New" w:hAnsi="Courier New" w:cs="Courier New"/>
+              </w:rPr>
+              <w:t>:</w:t>
             </w:r>
           </w:p>
           <w:p>
+            <w:proofErr w:type="spellStart"/>
             <w:r>
               <w:rPr>
                 <w:rFonts w:ascii="Courier New" w:eastAsia="Courier New" w:hAnsi="Courier New" w:cs="Courier New"/>
               </w:rPr>
               <w:t>PositiveIntegerObjectPropertyType</w:t>
             </w:r>
+            <w:proofErr w:type="spellEnd"/>
           </w:p>
         </w:tc>
         <w:tc>
@@ -12140,12 +12922,14 @@
             <w:r>
               <w:t xml:space="preserve">The </w:t>
             </w:r>
+            <w:proofErr w:type="spellStart"/>
             <w:r>
               <w:rPr>
                 <w:rFonts w:ascii="Courier New" w:hAnsi="Courier New" w:cs="Courier New"/>
               </w:rPr>
               <w:t>Bits_Per_Pixel</w:t>
             </w:r>
+            <w:proofErr w:type="spellEnd"/>
             <w:r>
               <w:t xml:space="preserve"> property specifies the sum of bits used for each color channel in the image in the image file, and thus the total number of pixels used for expressing the color depth of the image.</w:t>
             </w:r>
@@ -12169,12 +12953,14 @@
             <w:vAlign w:val="center"/>
           </w:tcPr>
           <w:p>
+            <w:proofErr w:type="spellStart"/>
             <w:r>
               <w:rPr>
                 <w:b/>
               </w:rPr>
               <w:t>Compression_Algorithm</w:t>
             </w:r>
+            <w:proofErr w:type="spellEnd"/>
           </w:p>
         </w:tc>
         <w:tc>
@@ -12195,20 +12981,30 @@
                 <w:rFonts w:ascii="Courier New" w:eastAsia="Courier New" w:hAnsi="Courier New" w:cs="Courier New"/>
               </w:rPr>
             </w:pPr>
+            <w:proofErr w:type="spellStart"/>
             <w:r>
               <w:rPr>
                 <w:rFonts w:ascii="Courier New" w:eastAsia="Courier New" w:hAnsi="Courier New" w:cs="Courier New"/>
               </w:rPr>
-              <w:t>cyboxCommon:</w:t>
+              <w:t>cyboxCommon</w:t>
+            </w:r>
+            <w:proofErr w:type="spellEnd"/>
+            <w:r>
+              <w:rPr>
+                <w:rFonts w:ascii="Courier New" w:eastAsia="Courier New" w:hAnsi="Courier New" w:cs="Courier New"/>
+              </w:rPr>
+              <w:t>:</w:t>
             </w:r>
           </w:p>
           <w:p>
+            <w:proofErr w:type="spellStart"/>
             <w:r>
               <w:rPr>
                 <w:rFonts w:ascii="Courier New" w:eastAsia="Courier New" w:hAnsi="Courier New" w:cs="Courier New"/>
               </w:rPr>
               <w:t>StringObjectPropertyType</w:t>
             </w:r>
+            <w:proofErr w:type="spellEnd"/>
           </w:p>
         </w:tc>
         <w:tc>
@@ -12247,21 +13043,25 @@
             <w:r>
               <w:t xml:space="preserve">The </w:t>
             </w:r>
+            <w:proofErr w:type="spellStart"/>
             <w:r>
               <w:rPr>
                 <w:rFonts w:ascii="Courier New" w:hAnsi="Courier New" w:cs="Courier New"/>
               </w:rPr>
               <w:t>Compression_Algorithm</w:t>
             </w:r>
+            <w:proofErr w:type="spellEnd"/>
             <w:r>
               <w:t xml:space="preserve"> property specifies the name of the compression algorithm used to compress the image, if applicable. Note that for many popular image formats, such as JPEG, the compression algorithm is inherent to the file format and so does need to be captured here as long as the format itself is identified in the </w:t>
             </w:r>
+            <w:proofErr w:type="spellStart"/>
             <w:r>
               <w:rPr>
                 <w:rFonts w:ascii="Courier New" w:hAnsi="Courier New" w:cs="Courier New"/>
               </w:rPr>
               <w:t>Image_File_Format</w:t>
             </w:r>
+            <w:proofErr w:type="spellEnd"/>
             <w:r>
               <w:t xml:space="preserve"> field.</w:t>
             </w:r>
@@ -12274,11 +13074,16 @@
       <w:pPr>
         <w:pStyle w:val="Heading2"/>
       </w:pPr>
-      <w:bookmarkStart w:id="66" w:name="_Toc438033303"/>
-      <w:r>
-        <w:t>ImageFileFormatType Class</w:t>
-      </w:r>
-      <w:bookmarkEnd w:id="66"/>
+      <w:bookmarkStart w:id="65" w:name="_Toc438033303"/>
+      <w:proofErr w:type="spellStart"/>
+      <w:r>
+        <w:t>ImageFileFormatType</w:t>
+      </w:r>
+      <w:proofErr w:type="spellEnd"/>
+      <w:r>
+        <w:t xml:space="preserve"> Class</w:t>
+      </w:r>
+      <w:bookmarkEnd w:id="65"/>
     </w:p>
     <w:p>
       <w:pPr>
@@ -12288,12 +13093,14 @@
       <w:r>
         <w:t xml:space="preserve">The </w:t>
       </w:r>
+      <w:proofErr w:type="spellStart"/>
       <w:r>
         <w:rPr>
           <w:rFonts w:ascii="Courier New" w:hAnsi="Courier New" w:cs="Courier New"/>
         </w:rPr>
         <w:t>ImageFileFormatType</w:t>
       </w:r>
+      <w:proofErr w:type="spellEnd"/>
       <w:r>
         <w:t xml:space="preserve"> class specifies</w:t>
       </w:r>
@@ -12309,21 +13116,25 @@
       <w:r>
         <w:t xml:space="preserve"> </w:t>
       </w:r>
+      <w:proofErr w:type="spellStart"/>
       <w:r>
         <w:rPr>
           <w:rFonts w:ascii="Courier New" w:hAnsi="Courier New" w:cs="Courier New"/>
         </w:rPr>
         <w:t>ImageFileFormatEnum</w:t>
       </w:r>
+      <w:proofErr w:type="spellEnd"/>
       <w:r>
         <w:t xml:space="preserve"> enumeration. It extends the </w:t>
       </w:r>
+      <w:proofErr w:type="spellStart"/>
       <w:r>
         <w:rPr>
           <w:rFonts w:ascii="Courier New" w:hAnsi="Courier New" w:cs="Courier New"/>
         </w:rPr>
         <w:t>BaseObjectPropertyType</w:t>
       </w:r>
+      <w:proofErr w:type="spellEnd"/>
       <w:r>
         <w:t xml:space="preserve"> class, in order to permit complex (i.e. regular-expression based) specifications.</w:t>
       </w:r>
@@ -12333,12 +13144,191 @@
       <w:pPr>
         <w:pStyle w:val="Heading2"/>
       </w:pPr>
-      <w:bookmarkStart w:id="67" w:name="_Toc438033304"/>
+      <w:bookmarkStart w:id="66" w:name="_Toc438033304"/>
+      <w:proofErr w:type="spellStart"/>
       <w:r>
         <w:lastRenderedPageBreak/>
-        <w:t>ImageFileFormatEnum Enumeration</w:t>
+        <w:t>ImageFileFormatEnum</w:t>
+      </w:r>
+      <w:proofErr w:type="spellEnd"/>
+      <w:r>
+        <w:t xml:space="preserve"> Enumeration</w:t>
+      </w:r>
+      <w:bookmarkEnd w:id="66"/>
+    </w:p>
+    <w:p>
+      <w:pPr>
+        <w:pStyle w:val="basicparagraph"/>
+        <w:contextualSpacing w:val="0"/>
+      </w:pPr>
+      <w:r>
+        <w:t xml:space="preserve">The literals of the </w:t>
+      </w:r>
+      <w:proofErr w:type="spellStart"/>
+      <w:r>
+        <w:rPr>
+          <w:rFonts w:ascii="Courier New" w:eastAsia="Courier New" w:hAnsi="Courier New" w:cs="Courier New"/>
+        </w:rPr>
+        <w:t>ImageFileFormatEnum</w:t>
+      </w:r>
+      <w:proofErr w:type="spellEnd"/>
+      <w:r>
+        <w:t xml:space="preserve"> enumeration are given in </w:t>
+      </w:r>
+      <w:r>
+        <w:rPr>
+          <w:b/>
+          <w:color w:val="0000EE"/>
+        </w:rPr>
+        <w:fldChar w:fldCharType="begin"/>
+      </w:r>
+      <w:r>
+        <w:rPr>
+          <w:b/>
+          <w:color w:val="0000EE"/>
+        </w:rPr>
+        <w:instrText xml:space="preserve"> REF _Ref435618427 \h </w:instrText>
+      </w:r>
+      <w:r>
+        <w:rPr>
+          <w:b/>
+          <w:color w:val="0000EE"/>
+        </w:rPr>
+        <w:instrText xml:space="preserve"> \* MERGEFORMAT </w:instrText>
+      </w:r>
+      <w:r>
+        <w:rPr>
+          <w:b/>
+          <w:color w:val="0000EE"/>
+        </w:rPr>
+      </w:r>
+      <w:r>
+        <w:rPr>
+          <w:b/>
+          <w:color w:val="0000EE"/>
+        </w:rPr>
+        <w:fldChar w:fldCharType="separate"/>
+      </w:r>
+      <w:r>
+        <w:rPr>
+          <w:b/>
+          <w:color w:val="0000EE"/>
+        </w:rPr>
+        <w:t>Table</w:t>
+      </w:r>
+      <w:r>
+        <w:rPr>
+          <w:b/>
+          <w:color w:val="0000EE"/>
+        </w:rPr>
+        <w:t xml:space="preserve"> </w:t>
+      </w:r>
+      <w:r>
+        <w:rPr>
+          <w:b/>
+          <w:noProof/>
+          <w:color w:val="0000EE"/>
+        </w:rPr>
+        <w:t>3</w:t>
+      </w:r>
+      <w:r>
+        <w:rPr>
+          <w:b/>
+          <w:noProof/>
+          <w:color w:val="0000EE"/>
+        </w:rPr>
+        <w:noBreakHyphen/>
+      </w:r>
+      <w:r>
+        <w:rPr>
+          <w:b/>
+          <w:noProof/>
+          <w:color w:val="0000EE"/>
+        </w:rPr>
+        <w:t>2</w:t>
+      </w:r>
+      <w:r>
+        <w:rPr>
+          <w:b/>
+          <w:color w:val="0000EE"/>
+        </w:rPr>
+        <w:fldChar w:fldCharType="end"/>
+      </w:r>
+      <w:r>
+        <w:t>.</w:t>
+      </w:r>
+    </w:p>
+    <w:p>
+      <w:pPr>
+        <w:pStyle w:val="tablecaption"/>
+        <w:jc w:val="center"/>
+      </w:pPr>
+      <w:bookmarkStart w:id="67" w:name="_Ref435618427"/>
+      <w:bookmarkStart w:id="68" w:name="_GoBack"/>
+      <w:bookmarkEnd w:id="68"/>
+      <w:r>
+        <w:t xml:space="preserve">Table </w:t>
+      </w:r>
+      <w:r>
+        <w:fldChar w:fldCharType="begin"/>
+      </w:r>
+      <w:r>
+        <w:instrText xml:space="preserve"> STYLEREF 1 \s </w:instrText>
+      </w:r>
+      <w:r>
+        <w:fldChar w:fldCharType="separate"/>
+      </w:r>
+      <w:r>
+        <w:rPr>
+          <w:noProof/>
+        </w:rPr>
+        <w:t>3</w:t>
+      </w:r>
+      <w:r>
+        <w:rPr>
+          <w:noProof/>
+        </w:rPr>
+        <w:fldChar w:fldCharType="end"/>
+      </w:r>
+      <w:r>
+        <w:noBreakHyphen/>
+      </w:r>
+      <w:r>
+        <w:fldChar w:fldCharType="begin"/>
+      </w:r>
+      <w:r>
+        <w:instrText xml:space="preserve"> SEQ Table \* ARABIC \s 1 </w:instrText>
+      </w:r>
+      <w:r>
+        <w:fldChar w:fldCharType="separate"/>
+      </w:r>
+      <w:r>
+        <w:rPr>
+          <w:noProof/>
+        </w:rPr>
+        <w:t>2</w:t>
+      </w:r>
+      <w:r>
+        <w:rPr>
+          <w:noProof/>
+        </w:rPr>
+        <w:fldChar w:fldCharType="end"/>
       </w:r>
       <w:bookmarkEnd w:id="67"/>
+      <w:r>
+        <w:t xml:space="preserve">. Literals of the </w:t>
+      </w:r>
+      <w:proofErr w:type="spellStart"/>
+      <w:r>
+        <w:rPr>
+          <w:rFonts w:ascii="Courier New" w:eastAsia="Courier New" w:hAnsi="Courier New" w:cs="Courier New"/>
+        </w:rPr>
+        <w:t>ImageFileFormatEnum</w:t>
+      </w:r>
+      <w:proofErr w:type="spellEnd"/>
+      <w:r>
+        <w:t xml:space="preserve"> enumeration</w:t>
+      </w:r>
     </w:p>
     <w:p/>
     <w:tbl>
@@ -12535,12 +13525,14 @@
                 <w:b/>
               </w:rPr>
             </w:pPr>
+            <w:proofErr w:type="spellStart"/>
             <w:r>
               <w:rPr>
                 <w:b/>
               </w:rPr>
               <w:t>Exif</w:t>
             </w:r>
+            <w:proofErr w:type="spellEnd"/>
           </w:p>
         </w:tc>
         <w:tc>
@@ -12559,7 +13551,15 @@
               <w:t>S</w:t>
             </w:r>
             <w:r>
-              <w:t>pecifies the Exchangeable image file format (Exif).</w:t>
+              <w:t>pecifies the Exchangeable image file format (</w:t>
+            </w:r>
+            <w:proofErr w:type="spellStart"/>
+            <w:r>
+              <w:t>Exif</w:t>
+            </w:r>
+            <w:proofErr w:type="spellEnd"/>
+            <w:r>
+              <w:t>).</w:t>
             </w:r>
           </w:p>
         </w:tc>
@@ -12814,19 +13814,28 @@
       <w:pPr>
         <w:pStyle w:val="Heading1"/>
       </w:pPr>
-      <w:bookmarkStart w:id="68" w:name="_Ref428537416"/>
-      <w:bookmarkStart w:id="69" w:name="_Toc438033305"/>
-      <w:r>
+      <w:bookmarkStart w:id="69" w:name="_Ref428537416"/>
+      <w:bookmarkStart w:id="70" w:name="_Toc438033305"/>
+      <w:r>
+        <w:lastRenderedPageBreak/>
         <w:t>Conformance</w:t>
       </w:r>
+      <w:bookmarkEnd w:id="56"/>
       <w:bookmarkEnd w:id="57"/>
-      <w:bookmarkEnd w:id="58"/>
-      <w:bookmarkEnd w:id="68"/>
       <w:bookmarkEnd w:id="69"/>
-    </w:p>
-    <w:p>
-      <w:r>
-        <w:t>Implementations have discretion over which parts (components, properties, extensions, controlled vocabularies, etc.) of CybOX they implement (e.g., Observable/Object).</w:t>
+      <w:bookmarkEnd w:id="70"/>
+    </w:p>
+    <w:p>
+      <w:r>
+        <w:t xml:space="preserve">Implementations have discretion over which parts (components, properties, extensions, controlled vocabularies, etc.) of </w:t>
+      </w:r>
+      <w:proofErr w:type="spellStart"/>
+      <w:r>
+        <w:t>CybOX</w:t>
+      </w:r>
+      <w:proofErr w:type="spellEnd"/>
+      <w:r>
+        <w:t xml:space="preserve"> they implement (e.g., Observable/Object).</w:t>
       </w:r>
     </w:p>
     <w:p>
@@ -12836,7 +13845,15 @@
     </w:p>
     <w:p>
       <w:r>
-        <w:t>[1] Conformant implementations must conform to all normative structural specifications of the UML model or additional normative statements within this document that apply to the portions of CybOX they implement (e.g., implementers of the entire Observable class must conform to all normative structural specifications of the UML model regarding the Observable class or additional normative statements contained in the document that describes the Observable class).</w:t>
+        <w:t xml:space="preserve">[1] Conformant implementations must conform to all normative structural specifications of the UML model or additional normative statements within this document that apply to the portions of </w:t>
+      </w:r>
+      <w:proofErr w:type="spellStart"/>
+      <w:r>
+        <w:t>CybOX</w:t>
+      </w:r>
+      <w:proofErr w:type="spellEnd"/>
+      <w:r>
+        <w:t xml:space="preserve"> they implement (e.g., implementers of the entire Observable class must conform to all normative structural specifications of the UML model regarding the Observable class or additional normative statements contained in the document that describes the Observable class).</w:t>
       </w:r>
     </w:p>
     <w:p>
@@ -12846,7 +13863,15 @@
     </w:p>
     <w:p>
       <w:r>
-        <w:t>[2] Conformant implementations are free to ignore normative structural specifications of the UML model or additional normative statements within this document that do not apply to the portions of CybOX they implement (e.g., non-implementers of any particular properties of the Observable class are free to ignore all normative structural specifications of the UML model regarding those properties of the Observable class or additional normative statements contained in the document that describes the Observable class).</w:t>
+        <w:t xml:space="preserve">[2] Conformant implementations are free to ignore normative structural specifications of the UML model or additional normative statements within this document that do not apply to the portions of </w:t>
+      </w:r>
+      <w:proofErr w:type="spellStart"/>
+      <w:r>
+        <w:t>CybOX</w:t>
+      </w:r>
+      <w:proofErr w:type="spellEnd"/>
+      <w:r>
+        <w:t xml:space="preserve"> they implement (e.g., non-implementers of any particular properties of the Observable class are free to ignore all normative structural specifications of the UML model regarding those properties of the Observable class or additional normative statements contained in the document that describes the Observable class).</w:t>
       </w:r>
     </w:p>
     <w:p>
@@ -12864,17 +13889,18 @@
         <w:pStyle w:val="AppendixHeading1"/>
         <w:spacing w:after="120" w:afterAutospacing="0"/>
       </w:pPr>
-      <w:bookmarkStart w:id="70" w:name="_Toc85472897"/>
-      <w:bookmarkStart w:id="71" w:name="_Toc287332012"/>
-      <w:bookmarkStart w:id="72" w:name="_Toc409437264"/>
-      <w:bookmarkStart w:id="73" w:name="_Toc438033306"/>
-      <w:r>
+      <w:bookmarkStart w:id="71" w:name="_Toc85472897"/>
+      <w:bookmarkStart w:id="72" w:name="_Toc287332012"/>
+      <w:bookmarkStart w:id="73" w:name="_Toc409437264"/>
+      <w:bookmarkStart w:id="74" w:name="_Toc438033306"/>
+      <w:r>
+        <w:lastRenderedPageBreak/>
         <w:t>Acknowledgments</w:t>
       </w:r>
-      <w:bookmarkEnd w:id="70"/>
       <w:bookmarkEnd w:id="71"/>
       <w:bookmarkEnd w:id="72"/>
       <w:bookmarkEnd w:id="73"/>
+      <w:bookmarkEnd w:id="74"/>
     </w:p>
     <w:p>
       <w:pPr>
@@ -12929,8 +13955,21 @@
       <w:pPr>
         <w:pStyle w:val="Contributor"/>
       </w:pPr>
-      <w:r>
-        <w:t>Liron Schiff, Comilion (mobile) Ltd.</w:t>
+      <w:proofErr w:type="spellStart"/>
+      <w:r>
+        <w:t>Liron</w:t>
+      </w:r>
+      <w:proofErr w:type="spellEnd"/>
+      <w:r>
+        <w:t xml:space="preserve"> Schiff, </w:t>
+      </w:r>
+      <w:proofErr w:type="spellStart"/>
+      <w:r>
+        <w:t>Comilion</w:t>
+      </w:r>
+      <w:proofErr w:type="spellEnd"/>
+      <w:r>
+        <w:t xml:space="preserve"> (mobile) Ltd.</w:t>
       </w:r>
     </w:p>
     <w:p>
@@ -12938,7 +13977,15 @@
         <w:pStyle w:val="Contributor"/>
       </w:pPr>
       <w:r>
-        <w:t>Jane Ginn, Cyber Threat Intelligence Network, Inc. (CTIN)</w:t>
+        <w:t xml:space="preserve">Jane </w:t>
+      </w:r>
+      <w:proofErr w:type="spellStart"/>
+      <w:r>
+        <w:t>Ginn</w:t>
+      </w:r>
+      <w:proofErr w:type="spellEnd"/>
+      <w:r>
+        <w:t>, Cyber Threat Intelligence Network, Inc. (CTIN)</w:t>
       </w:r>
     </w:p>
     <w:p>
@@ -12946,15 +13993,36 @@
         <w:pStyle w:val="Contributor"/>
       </w:pPr>
       <w:r>
-        <w:t>Richard Struse, DHS Office of Cybersecurity and Communications (CS&amp;C)</w:t>
+        <w:t xml:space="preserve">Richard </w:t>
+      </w:r>
+      <w:proofErr w:type="spellStart"/>
+      <w:r>
+        <w:t>Struse</w:t>
+      </w:r>
+      <w:proofErr w:type="spellEnd"/>
+      <w:r>
+        <w:t>, DHS Office of Cybersecurity and Communications (CS&amp;C)</w:t>
       </w:r>
     </w:p>
     <w:p>
       <w:pPr>
         <w:pStyle w:val="Contributor"/>
       </w:pPr>
-      <w:r>
-        <w:t>Ryusuke Masuoka, Fujitsu Limited</w:t>
+      <w:proofErr w:type="spellStart"/>
+      <w:r>
+        <w:t>Ryusuke</w:t>
+      </w:r>
+      <w:proofErr w:type="spellEnd"/>
+      <w:r>
+        <w:t xml:space="preserve"> </w:t>
+      </w:r>
+      <w:proofErr w:type="spellStart"/>
+      <w:r>
+        <w:t>Masuoka</w:t>
+      </w:r>
+      <w:proofErr w:type="spellEnd"/>
+      <w:r>
+        <w:t>, Fujitsu Limited</w:t>
       </w:r>
     </w:p>
     <w:p>
@@ -12970,7 +14038,15 @@
         <w:pStyle w:val="Contributor"/>
       </w:pPr>
       <w:r>
-        <w:t>Jason Keirstead, IBM</w:t>
+        <w:t xml:space="preserve">Jason </w:t>
+      </w:r>
+      <w:proofErr w:type="spellStart"/>
+      <w:r>
+        <w:t>Keirstead</w:t>
+      </w:r>
+      <w:proofErr w:type="spellEnd"/>
+      <w:r>
+        <w:t>, IBM</w:t>
       </w:r>
     </w:p>
     <w:p>
@@ -12978,7 +14054,15 @@
         <w:pStyle w:val="Contributor"/>
       </w:pPr>
       <w:r>
-        <w:t>Paul Martini, iboss, Inc.</w:t>
+        <w:t xml:space="preserve">Paul Martini, </w:t>
+      </w:r>
+      <w:proofErr w:type="spellStart"/>
+      <w:r>
+        <w:t>iboss</w:t>
+      </w:r>
+      <w:proofErr w:type="spellEnd"/>
+      <w:r>
+        <w:t>, Inc.</w:t>
       </w:r>
     </w:p>
     <w:p>
@@ -12986,15 +14070,36 @@
         <w:pStyle w:val="Contributor"/>
       </w:pPr>
       <w:r>
-        <w:t>Jerome Athias, Individual</w:t>
+        <w:t xml:space="preserve">Jerome </w:t>
+      </w:r>
+      <w:proofErr w:type="spellStart"/>
+      <w:r>
+        <w:t>Athias</w:t>
+      </w:r>
+      <w:proofErr w:type="spellEnd"/>
+      <w:r>
+        <w:t>, Individual</w:t>
       </w:r>
     </w:p>
     <w:p>
       <w:pPr>
         <w:pStyle w:val="Contributor"/>
       </w:pPr>
-      <w:r>
-        <w:t>Sanjiv Kalkar, Individual</w:t>
+      <w:proofErr w:type="spellStart"/>
+      <w:r>
+        <w:t>Sanjiv</w:t>
+      </w:r>
+      <w:proofErr w:type="spellEnd"/>
+      <w:r>
+        <w:t xml:space="preserve"> </w:t>
+      </w:r>
+      <w:proofErr w:type="spellStart"/>
+      <w:r>
+        <w:t>Kalkar</w:t>
+      </w:r>
+      <w:proofErr w:type="spellEnd"/>
+      <w:r>
+        <w:t>, Individual</w:t>
       </w:r>
     </w:p>
     <w:p>
@@ -13018,23 +14123,73 @@
         <w:pStyle w:val="Contributor"/>
       </w:pPr>
       <w:r>
-        <w:t>Patrick Maroney, Integrated Networking Technologies, Inc.</w:t>
+        <w:t xml:space="preserve">Patrick </w:t>
+      </w:r>
+      <w:proofErr w:type="spellStart"/>
+      <w:r>
+        <w:t>Maroney</w:t>
+      </w:r>
+      <w:proofErr w:type="spellEnd"/>
+      <w:r>
+        <w:t>, Integrated Networking Technologies, Inc.</w:t>
       </w:r>
     </w:p>
     <w:p>
       <w:pPr>
         <w:pStyle w:val="Contributor"/>
       </w:pPr>
-      <w:r>
-        <w:t>Wouter Bolsterlee, Intelworks BV</w:t>
+      <w:proofErr w:type="spellStart"/>
+      <w:r>
+        <w:t>Wouter</w:t>
+      </w:r>
+      <w:proofErr w:type="spellEnd"/>
+      <w:r>
+        <w:t xml:space="preserve"> </w:t>
+      </w:r>
+      <w:proofErr w:type="spellStart"/>
+      <w:r>
+        <w:t>Bolsterlee</w:t>
+      </w:r>
+      <w:proofErr w:type="spellEnd"/>
+      <w:r>
+        <w:t xml:space="preserve">, </w:t>
+      </w:r>
+      <w:proofErr w:type="spellStart"/>
+      <w:r>
+        <w:t>Intelworks</w:t>
+      </w:r>
+      <w:proofErr w:type="spellEnd"/>
+      <w:r>
+        <w:t xml:space="preserve"> BV</w:t>
       </w:r>
     </w:p>
     <w:p>
       <w:pPr>
         <w:pStyle w:val="Contributor"/>
       </w:pPr>
-      <w:r>
-        <w:t>Joep Gommers, Intelworks BV</w:t>
+      <w:proofErr w:type="spellStart"/>
+      <w:r>
+        <w:t>Joep</w:t>
+      </w:r>
+      <w:proofErr w:type="spellEnd"/>
+      <w:r>
+        <w:t xml:space="preserve"> </w:t>
+      </w:r>
+      <w:proofErr w:type="spellStart"/>
+      <w:r>
+        <w:t>Gommers</w:t>
+      </w:r>
+      <w:proofErr w:type="spellEnd"/>
+      <w:r>
+        <w:t xml:space="preserve">, </w:t>
+      </w:r>
+      <w:proofErr w:type="spellStart"/>
+      <w:r>
+        <w:t>Intelworks</w:t>
+      </w:r>
+      <w:proofErr w:type="spellEnd"/>
+      <w:r>
+        <w:t xml:space="preserve"> BV</w:t>
       </w:r>
     </w:p>
     <w:p>
@@ -13042,15 +14197,52 @@
         <w:pStyle w:val="Contributor"/>
       </w:pPr>
       <w:r>
-        <w:t>Sergey Polzunov, Intelworks BV</w:t>
+        <w:t xml:space="preserve">Sergey </w:t>
+      </w:r>
+      <w:proofErr w:type="spellStart"/>
+      <w:r>
+        <w:t>Polzunov</w:t>
+      </w:r>
+      <w:proofErr w:type="spellEnd"/>
+      <w:r>
+        <w:t xml:space="preserve">, </w:t>
+      </w:r>
+      <w:proofErr w:type="spellStart"/>
+      <w:r>
+        <w:t>Intelworks</w:t>
+      </w:r>
+      <w:proofErr w:type="spellEnd"/>
+      <w:r>
+        <w:t xml:space="preserve"> BV</w:t>
       </w:r>
     </w:p>
     <w:p>
       <w:pPr>
         <w:pStyle w:val="Contributor"/>
       </w:pPr>
-      <w:r>
-        <w:t>Rutger Prins, Intelworks BV</w:t>
+      <w:proofErr w:type="spellStart"/>
+      <w:r>
+        <w:t>Rutger</w:t>
+      </w:r>
+      <w:proofErr w:type="spellEnd"/>
+      <w:r>
+        <w:t xml:space="preserve"> </w:t>
+      </w:r>
+      <w:proofErr w:type="spellStart"/>
+      <w:r>
+        <w:t>Prins</w:t>
+      </w:r>
+      <w:proofErr w:type="spellEnd"/>
+      <w:r>
+        <w:t xml:space="preserve">, </w:t>
+      </w:r>
+      <w:proofErr w:type="spellStart"/>
+      <w:r>
+        <w:t>Intelworks</w:t>
+      </w:r>
+      <w:proofErr w:type="spellEnd"/>
+      <w:r>
+        <w:t xml:space="preserve"> BV</w:t>
       </w:r>
     </w:p>
     <w:p>
@@ -13058,7 +14250,23 @@
         <w:pStyle w:val="Contributor"/>
       </w:pPr>
       <w:r>
-        <w:t>Andrei Sîrghi, Intelworks BV</w:t>
+        <w:t xml:space="preserve">Andrei </w:t>
+      </w:r>
+      <w:proofErr w:type="spellStart"/>
+      <w:r>
+        <w:t>Sîrghi</w:t>
+      </w:r>
+      <w:proofErr w:type="spellEnd"/>
+      <w:r>
+        <w:t xml:space="preserve">, </w:t>
+      </w:r>
+      <w:proofErr w:type="spellStart"/>
+      <w:r>
+        <w:t>Intelworks</w:t>
+      </w:r>
+      <w:proofErr w:type="spellEnd"/>
+      <w:r>
+        <w:t xml:space="preserve"> BV</w:t>
       </w:r>
     </w:p>
     <w:p>
@@ -13090,7 +14298,15 @@
         <w:pStyle w:val="Contributor"/>
       </w:pPr>
       <w:r>
-        <w:t>Ivan Kirillov, MITRE Corporation</w:t>
+        <w:t xml:space="preserve">Ivan </w:t>
+      </w:r>
+      <w:proofErr w:type="spellStart"/>
+      <w:r>
+        <w:t>Kirillov</w:t>
+      </w:r>
+      <w:proofErr w:type="spellEnd"/>
+      <w:r>
+        <w:t>, MITRE Corporation</w:t>
       </w:r>
     </w:p>
     <w:p>
@@ -13098,7 +14314,15 @@
         <w:pStyle w:val="Contributor"/>
       </w:pPr>
       <w:r>
-        <w:t>John Wunder, MITRE Corporation</w:t>
+        <w:t xml:space="preserve">John </w:t>
+      </w:r>
+      <w:proofErr w:type="spellStart"/>
+      <w:r>
+        <w:t>Wunder</w:t>
+      </w:r>
+      <w:proofErr w:type="spellEnd"/>
+      <w:r>
+        <w:t>, MITRE Corporation</w:t>
       </w:r>
     </w:p>
     <w:p>
@@ -13122,7 +14346,15 @@
         <w:pStyle w:val="Contributor"/>
       </w:pPr>
       <w:r>
-        <w:t>Takahiro Kakumaru, NEC Corporation</w:t>
+        <w:t xml:space="preserve">Takahiro </w:t>
+      </w:r>
+      <w:proofErr w:type="spellStart"/>
+      <w:r>
+        <w:t>Kakumaru</w:t>
+      </w:r>
+      <w:proofErr w:type="spellEnd"/>
+      <w:r>
+        <w:t>, NEC Corporation</w:t>
       </w:r>
     </w:p>
     <w:p>
@@ -13154,15 +14386,36 @@
         <w:pStyle w:val="Contributor"/>
       </w:pPr>
       <w:r>
-        <w:t>Igor Baikalov, Securonix</w:t>
-      </w:r>
+        <w:t xml:space="preserve">Igor </w:t>
+      </w:r>
+      <w:proofErr w:type="spellStart"/>
+      <w:r>
+        <w:t>Baikalov</w:t>
+      </w:r>
+      <w:proofErr w:type="spellEnd"/>
+      <w:r>
+        <w:t xml:space="preserve">, </w:t>
+      </w:r>
+      <w:proofErr w:type="spellStart"/>
+      <w:r>
+        <w:t>Securonix</w:t>
+      </w:r>
+      <w:proofErr w:type="spellEnd"/>
     </w:p>
     <w:p>
       <w:pPr>
         <w:pStyle w:val="Contributor"/>
       </w:pPr>
       <w:r>
-        <w:t>Bernd Grobauer, Siemens AG</w:t>
+        <w:t xml:space="preserve">Bernd </w:t>
+      </w:r>
+      <w:proofErr w:type="spellStart"/>
+      <w:r>
+        <w:t>Grobauer</w:t>
+      </w:r>
+      <w:proofErr w:type="spellEnd"/>
+      <w:r>
+        <w:t>, Siemens AG</w:t>
       </w:r>
     </w:p>
     <w:p>
@@ -13170,40 +14423,65 @@
         <w:pStyle w:val="Contributor"/>
       </w:pPr>
       <w:r>
-        <w:t>John Anderson, Soltra</w:t>
-      </w:r>
+        <w:t xml:space="preserve">John Anderson, </w:t>
+      </w:r>
+      <w:proofErr w:type="spellStart"/>
+      <w:r>
+        <w:t>Soltra</w:t>
+      </w:r>
+      <w:proofErr w:type="spellEnd"/>
     </w:p>
     <w:p>
       <w:pPr>
         <w:pStyle w:val="Contributor"/>
       </w:pPr>
       <w:r>
-        <w:t>Trey Darley, Soltra</w:t>
-      </w:r>
+        <w:t xml:space="preserve">Trey Darley, </w:t>
+      </w:r>
+      <w:proofErr w:type="spellStart"/>
+      <w:r>
+        <w:t>Soltra</w:t>
+      </w:r>
+      <w:proofErr w:type="spellEnd"/>
     </w:p>
     <w:p>
       <w:pPr>
         <w:pStyle w:val="Contributor"/>
       </w:pPr>
       <w:r>
-        <w:t>Paul Dion, Soltra</w:t>
-      </w:r>
+        <w:t xml:space="preserve">Paul Dion, </w:t>
+      </w:r>
+      <w:proofErr w:type="spellStart"/>
+      <w:r>
+        <w:t>Soltra</w:t>
+      </w:r>
+      <w:proofErr w:type="spellEnd"/>
     </w:p>
     <w:p>
       <w:pPr>
         <w:pStyle w:val="Contributor"/>
       </w:pPr>
       <w:r>
-        <w:t>Brandon Hanes, Soltra</w:t>
-      </w:r>
+        <w:t xml:space="preserve">Brandon Hanes, </w:t>
+      </w:r>
+      <w:proofErr w:type="spellStart"/>
+      <w:r>
+        <w:t>Soltra</w:t>
+      </w:r>
+      <w:proofErr w:type="spellEnd"/>
     </w:p>
     <w:p>
       <w:pPr>
         <w:pStyle w:val="Contributor"/>
       </w:pPr>
       <w:r>
-        <w:t>Ali Khan, Soltra</w:t>
-      </w:r>
+        <w:t xml:space="preserve">Ali Khan, </w:t>
+      </w:r>
+      <w:proofErr w:type="spellStart"/>
+      <w:r>
+        <w:t>Soltra</w:t>
+      </w:r>
+      <w:proofErr w:type="spellEnd"/>
     </w:p>
     <w:p>
       <w:pPr>
@@ -13215,7 +14493,15 @@
         <w:pStyle w:val="Contributor"/>
       </w:pPr>
       <w:r>
-        <w:t>The authors would also like to thank the larger CybOX Community for its input and help in reviewing this document.</w:t>
+        <w:t xml:space="preserve">The authors would also like to thank the larger </w:t>
+      </w:r>
+      <w:proofErr w:type="spellStart"/>
+      <w:r>
+        <w:t>CybOX</w:t>
+      </w:r>
+      <w:proofErr w:type="spellEnd"/>
+      <w:r>
+        <w:t xml:space="preserve"> Community for its input and help in reviewing this document.</w:t>
       </w:r>
     </w:p>
     <w:p/>
@@ -13223,17 +14509,18 @@
       <w:pPr>
         <w:pStyle w:val="AppendixHeading1"/>
       </w:pPr>
-      <w:bookmarkStart w:id="74" w:name="_Toc85472898"/>
-      <w:bookmarkStart w:id="75" w:name="_Toc287332014"/>
-      <w:bookmarkStart w:id="76" w:name="_Toc409437269"/>
-      <w:bookmarkStart w:id="77" w:name="_Toc438033307"/>
-      <w:r>
+      <w:bookmarkStart w:id="75" w:name="_Toc85472898"/>
+      <w:bookmarkStart w:id="76" w:name="_Toc287332014"/>
+      <w:bookmarkStart w:id="77" w:name="_Toc409437269"/>
+      <w:bookmarkStart w:id="78" w:name="_Toc438033307"/>
+      <w:r>
+        <w:lastRenderedPageBreak/>
         <w:t>Revision History</w:t>
       </w:r>
-      <w:bookmarkEnd w:id="74"/>
       <w:bookmarkEnd w:id="75"/>
       <w:bookmarkEnd w:id="76"/>
       <w:bookmarkEnd w:id="77"/>
+      <w:bookmarkEnd w:id="78"/>
     </w:p>
     <w:tbl>
       <w:tblPr>
@@ -13361,7 +14648,15 @@
           </w:tcPr>
           <w:p>
             <w:r>
-              <w:t>Desiree Beck Trey Darley Ivan Kirillov Rich Piazza</w:t>
+              <w:t xml:space="preserve">Desiree Beck Trey Darley Ivan </w:t>
+            </w:r>
+            <w:proofErr w:type="spellStart"/>
+            <w:r>
+              <w:t>Kirillov</w:t>
+            </w:r>
+            <w:proofErr w:type="spellEnd"/>
+            <w:r>
+              <w:t xml:space="preserve"> Rich Piazza</w:t>
             </w:r>
           </w:p>
         </w:tc>
@@ -13390,7 +14685,7 @@
 
 <file path=word/comments.xml><?xml version="1.0" encoding="utf-8"?>
 <w:comments xmlns:wpc="http://schemas.microsoft.com/office/word/2010/wordprocessingCanvas" xmlns:mo="http://schemas.microsoft.com/office/mac/office/2008/main" xmlns:mc="http://schemas.openxmlformats.org/markup-compatibility/2006" xmlns:mv="urn:schemas-microsoft-com:mac:vml" xmlns:o="urn:schemas-microsoft-com:office:office" xmlns:r="http://schemas.openxmlformats.org/officeDocument/2006/relationships" xmlns:m="http://schemas.openxmlformats.org/officeDocument/2006/math" xmlns:v="urn:schemas-microsoft-com:vml" xmlns:wp14="http://schemas.microsoft.com/office/word/2010/wordprocessingDrawing" xmlns:wp="http://schemas.openxmlformats.org/drawingml/2006/wordprocessingDrawing" xmlns:w10="urn:schemas-microsoft-com:office:word" xmlns:w="http://schemas.openxmlformats.org/wordprocessingml/2006/main" xmlns:w14="http://schemas.microsoft.com/office/word/2010/wordml" xmlns:w15="http://schemas.microsoft.com/office/word/2012/wordml" xmlns:wpg="http://schemas.microsoft.com/office/word/2010/wordprocessingGroup" xmlns:wpi="http://schemas.microsoft.com/office/word/2010/wordprocessingInk" xmlns:wne="http://schemas.microsoft.com/office/word/2006/wordml" xmlns:wps="http://schemas.microsoft.com/office/word/2010/wordprocessingShape" mc:Ignorable="w14 w15 wp14">
-  <w:comment w:id="4" w:author="Rothenberg, David B." w:date="2015-11-17T13:11:00Z" w:initials="RDB">
+  <w:comment w:id="3" w:author="Rothenberg, David B." w:date="2015-11-17T13:11:00Z" w:initials="RDB">
     <w:p>
       <w:pPr>
         <w:pStyle w:val="CommentText"/>
@@ -13602,7 +14897,7 @@
         <w:sz w:val="16"/>
         <w:szCs w:val="16"/>
       </w:rPr>
-      <w:t>1</w:t>
+      <w:t>10</w:t>
     </w:r>
     <w:r>
       <w:rPr>
@@ -13651,7 +14946,7 @@
         <w:sz w:val="16"/>
         <w:szCs w:val="16"/>
       </w:rPr>
-      <w:t>13</w:t>
+      <w:t>16</w:t>
     </w:r>
     <w:r>
       <w:rPr>
@@ -13889,7 +15184,7 @@
         <w:sz w:val="16"/>
         <w:szCs w:val="16"/>
       </w:rPr>
-      <w:t>12</w:t>
+      <w:t>16</w:t>
     </w:r>
     <w:r>
       <w:rPr>
@@ -16379,7 +17674,7 @@
 </file>
 
 <file path=customXml/itemProps1.xml><?xml version="1.0" encoding="utf-8"?>
-<ds:datastoreItem xmlns:ds="http://schemas.openxmlformats.org/officeDocument/2006/customXml" ds:itemID="{82D03231-3A9A-0E49-A531-6C76DDA26540}">
+<ds:datastoreItem xmlns:ds="http://schemas.openxmlformats.org/officeDocument/2006/customXml" ds:itemID="{E1D051C7-57AA-7E41-B555-AC294C0BCF01}">
   <ds:schemaRefs>
     <ds:schemaRef ds:uri="http://schemas.openxmlformats.org/officeDocument/2006/bibliography"/>
   </ds:schemaRefs>

</xml_diff>